<commit_message>
Commit almost final review of homework 2 and update of the summary of the document of the formulas for the second exam.
</commit_message>
<xml_diff>
--- a/SummaryExam1IS.docx
+++ b/SummaryExam1IS.docx
@@ -1942,23 +1942,7 @@
           <w:sz w:val="20"/>
           <w:szCs w:val="20"/>
         </w:rPr>
-        <w:t xml:space="preserve">La Cota Inferior de </w:t>
-      </w:r>
-      <w:proofErr w:type="spellStart"/>
-      <w:r>
-        <w:rPr>
-          <w:sz w:val="20"/>
-          <w:szCs w:val="20"/>
-        </w:rPr>
-        <w:t>Cramér</w:t>
-      </w:r>
-      <w:proofErr w:type="spellEnd"/>
-      <w:r>
-        <w:rPr>
-          <w:sz w:val="20"/>
-          <w:szCs w:val="20"/>
-        </w:rPr>
-        <w:t>-Rao</w:t>
+        <w:t>La Cota Inferior de Cramér-Rao</w:t>
       </w:r>
       <w:r>
         <w:rPr>
@@ -2631,23 +2615,7 @@
           <w:sz w:val="20"/>
           <w:szCs w:val="20"/>
         </w:rPr>
-        <w:t xml:space="preserve">es eficiente si alcanza la Cota Inferior de </w:t>
-      </w:r>
-      <w:proofErr w:type="spellStart"/>
-      <w:r>
-        <w:rPr>
-          <w:sz w:val="20"/>
-          <w:szCs w:val="20"/>
-        </w:rPr>
-        <w:t>Cramér</w:t>
-      </w:r>
-      <w:proofErr w:type="spellEnd"/>
-      <w:r>
-        <w:rPr>
-          <w:sz w:val="20"/>
-          <w:szCs w:val="20"/>
-        </w:rPr>
-        <w:t>-Rao:</w:t>
+        <w:t>es eficiente si alcanza la Cota Inferior de Cramér-Rao:</w:t>
       </w:r>
       <w:r>
         <w:rPr>
@@ -3280,23 +3248,7 @@
           <w:sz w:val="20"/>
           <w:szCs w:val="20"/>
         </w:rPr>
-        <w:t xml:space="preserve">Lema de </w:t>
-      </w:r>
-      <w:proofErr w:type="spellStart"/>
-      <w:r>
-        <w:rPr>
-          <w:sz w:val="20"/>
-          <w:szCs w:val="20"/>
-        </w:rPr>
-        <w:t>Neyman</w:t>
-      </w:r>
-      <w:proofErr w:type="spellEnd"/>
-      <w:r>
-        <w:rPr>
-          <w:sz w:val="20"/>
-          <w:szCs w:val="20"/>
-        </w:rPr>
-        <w:t xml:space="preserve">-Pearson </w:t>
+        <w:t xml:space="preserve">Lema de Neyman-Pearson </w:t>
       </w:r>
       <m:oMath>
         <m:sSub>
@@ -4366,7 +4318,6 @@
         </w:rPr>
         <w:t xml:space="preserve"> </w:t>
       </w:r>
-      <w:proofErr w:type="spellStart"/>
       <m:oMath>
         <m:r>
           <m:rPr>
@@ -4379,7 +4330,6 @@
           </w:rPr>
           <m:t>Cov</m:t>
         </m:r>
-        <w:proofErr w:type="spellEnd"/>
         <m:d>
           <m:dPr>
             <m:ctrlPr>
@@ -9611,15 +9561,7 @@
             <w:sz w:val="20"/>
             <w:szCs w:val="20"/>
           </w:rPr>
-          <m:t>=</m:t>
-        </m:r>
-        <m:r>
-          <w:rPr>
-            <w:rFonts w:ascii="Cambria Math" w:hAnsi="Cambria Math"/>
-            <w:sz w:val="20"/>
-            <w:szCs w:val="20"/>
-          </w:rPr>
-          <m:t>E</m:t>
+          <m:t>=E</m:t>
         </m:r>
         <m:d>
           <m:dPr>
@@ -9720,15 +9662,7 @@
             <w:sz w:val="20"/>
             <w:szCs w:val="20"/>
           </w:rPr>
-          <m:t>=</m:t>
-        </m:r>
-        <m:r>
-          <w:rPr>
-            <w:rFonts w:ascii="Cambria Math" w:hAnsi="Cambria Math"/>
-            <w:sz w:val="20"/>
-            <w:szCs w:val="20"/>
-          </w:rPr>
-          <m:t>E</m:t>
+          <m:t>=E</m:t>
         </m:r>
         <m:d>
           <m:dPr>
@@ -9956,15 +9890,7 @@
                 <w:sz w:val="20"/>
                 <w:szCs w:val="20"/>
               </w:rPr>
-              <m:t>'</m:t>
-            </m:r>
-            <m:r>
-              <w:rPr>
-                <w:rFonts w:ascii="Cambria Math" w:hAnsi="Cambria Math"/>
-                <w:sz w:val="20"/>
-                <w:szCs w:val="20"/>
-              </w:rPr>
-              <m:t>'</m:t>
+              <m:t>''</m:t>
             </m:r>
           </m:sup>
         </m:sSubSup>
@@ -10810,7 +10736,6 @@
         </w:rPr>
         <w:t xml:space="preserve"> </w:t>
       </w:r>
-      <w:proofErr w:type="spellStart"/>
       <m:oMath>
         <m:r>
           <m:rPr>
@@ -10823,7 +10748,6 @@
           </w:rPr>
           <m:t>Exp</m:t>
         </m:r>
-        <w:proofErr w:type="spellEnd"/>
         <m:d>
           <m:dPr>
             <m:ctrlPr>
@@ -11039,7 +10963,6 @@
         </w:rPr>
         <w:t xml:space="preserve"> </w:t>
       </w:r>
-      <w:proofErr w:type="spellStart"/>
       <m:oMath>
         <m:r>
           <m:rPr>
@@ -11052,7 +10975,6 @@
           </w:rPr>
           <m:t>Poisson</m:t>
         </m:r>
-        <w:proofErr w:type="spellEnd"/>
         <m:d>
           <m:dPr>
             <m:ctrlPr>
@@ -11642,8 +11564,10 @@
         </w:tabs>
         <w:spacing w:after="0" w:line="240" w:lineRule="auto"/>
         <w:rPr>
-          <w:sz w:val="20"/>
-          <w:szCs w:val="20"/>
+          <w:rFonts w:eastAsiaTheme="minorEastAsia"/>
+          <w:sz w:val="20"/>
+          <w:szCs w:val="20"/>
+          <w:lang w:val="en-US"/>
         </w:rPr>
       </w:pPr>
       <w:r>
@@ -11651,9 +11575,2364 @@
           <w:rFonts w:eastAsiaTheme="minorEastAsia"/>
           <w:sz w:val="20"/>
           <w:szCs w:val="20"/>
-        </w:rPr>
-        <w:t>Mined2024.</w:t>
-      </w:r>
+          <w:lang w:val="en-US"/>
+        </w:rPr>
+        <w:t>Transpose of the Sum of Matrices</w:t>
+      </w:r>
+      <w:r>
+        <w:rPr>
+          <w:rFonts w:eastAsiaTheme="minorEastAsia"/>
+          <w:sz w:val="20"/>
+          <w:szCs w:val="20"/>
+          <w:lang w:val="en-US"/>
+        </w:rPr>
+        <w:t xml:space="preserve">: </w:t>
+      </w:r>
+      <m:oMath>
+        <m:r>
+          <w:rPr>
+            <w:rFonts w:ascii="Cambria Math" w:eastAsiaTheme="minorEastAsia" w:hAnsi="Cambria Math"/>
+            <w:sz w:val="20"/>
+            <w:szCs w:val="20"/>
+            <w:lang w:val="en-US"/>
+          </w:rPr>
+          <m:t>(A + B)' = A' + B'</m:t>
+        </m:r>
+      </m:oMath>
+    </w:p>
+    <w:p>
+      <w:pPr>
+        <w:tabs>
+          <w:tab w:val="left" w:pos="2977"/>
+        </w:tabs>
+        <w:spacing w:after="0" w:line="240" w:lineRule="auto"/>
+        <w:rPr>
+          <w:rFonts w:eastAsiaTheme="minorEastAsia"/>
+          <w:sz w:val="20"/>
+          <w:szCs w:val="20"/>
+          <w:lang w:val="en-US"/>
+        </w:rPr>
+      </w:pPr>
+      <w:r>
+        <w:rPr>
+          <w:rFonts w:eastAsiaTheme="minorEastAsia"/>
+          <w:sz w:val="20"/>
+          <w:szCs w:val="20"/>
+          <w:lang w:val="en-US"/>
+        </w:rPr>
+        <w:t>Transpose of a Product of Matrices</w:t>
+      </w:r>
+      <w:r>
+        <w:rPr>
+          <w:rFonts w:eastAsiaTheme="minorEastAsia"/>
+          <w:sz w:val="20"/>
+          <w:szCs w:val="20"/>
+          <w:lang w:val="en-US"/>
+        </w:rPr>
+        <w:t xml:space="preserve">: </w:t>
+      </w:r>
+      <m:oMath>
+        <m:sSup>
+          <m:sSupPr>
+            <m:ctrlPr>
+              <w:rPr>
+                <w:rFonts w:ascii="Cambria Math" w:eastAsiaTheme="minorEastAsia" w:hAnsi="Cambria Math"/>
+                <w:i/>
+                <w:sz w:val="20"/>
+                <w:szCs w:val="20"/>
+                <w:lang w:val="en-US"/>
+              </w:rPr>
+            </m:ctrlPr>
+          </m:sSupPr>
+          <m:e>
+            <m:d>
+              <m:dPr>
+                <m:ctrlPr>
+                  <w:rPr>
+                    <w:rFonts w:ascii="Cambria Math" w:eastAsiaTheme="minorEastAsia" w:hAnsi="Cambria Math"/>
+                    <w:i/>
+                    <w:sz w:val="20"/>
+                    <w:szCs w:val="20"/>
+                    <w:lang w:val="en-US"/>
+                  </w:rPr>
+                </m:ctrlPr>
+              </m:dPr>
+              <m:e>
+                <m:r>
+                  <w:rPr>
+                    <w:rFonts w:ascii="Cambria Math" w:eastAsiaTheme="minorEastAsia" w:hAnsi="Cambria Math"/>
+                    <w:sz w:val="20"/>
+                    <w:szCs w:val="20"/>
+                    <w:lang w:val="en-US"/>
+                  </w:rPr>
+                  <m:t>AB</m:t>
+                </m:r>
+              </m:e>
+            </m:d>
+          </m:e>
+          <m:sup>
+            <m:r>
+              <w:rPr>
+                <w:rFonts w:ascii="Cambria Math" w:eastAsiaTheme="minorEastAsia" w:hAnsi="Cambria Math"/>
+                <w:sz w:val="20"/>
+                <w:szCs w:val="20"/>
+                <w:lang w:val="en-US"/>
+              </w:rPr>
+              <m:t>'</m:t>
+            </m:r>
+          </m:sup>
+        </m:sSup>
+        <m:r>
+          <w:rPr>
+            <w:rFonts w:ascii="Cambria Math" w:eastAsiaTheme="minorEastAsia" w:hAnsi="Cambria Math"/>
+            <w:sz w:val="20"/>
+            <w:szCs w:val="20"/>
+            <w:lang w:val="en-US"/>
+          </w:rPr>
+          <m:t>=</m:t>
+        </m:r>
+        <m:sSup>
+          <m:sSupPr>
+            <m:ctrlPr>
+              <w:rPr>
+                <w:rFonts w:ascii="Cambria Math" w:eastAsiaTheme="minorEastAsia" w:hAnsi="Cambria Math"/>
+                <w:i/>
+                <w:sz w:val="20"/>
+                <w:szCs w:val="20"/>
+                <w:lang w:val="en-US"/>
+              </w:rPr>
+            </m:ctrlPr>
+          </m:sSupPr>
+          <m:e>
+            <m:r>
+              <w:rPr>
+                <w:rFonts w:ascii="Cambria Math" w:eastAsiaTheme="minorEastAsia" w:hAnsi="Cambria Math"/>
+                <w:sz w:val="20"/>
+                <w:szCs w:val="20"/>
+                <w:lang w:val="en-US"/>
+              </w:rPr>
+              <m:t>B</m:t>
+            </m:r>
+          </m:e>
+          <m:sup>
+            <m:r>
+              <w:rPr>
+                <w:rFonts w:ascii="Cambria Math" w:eastAsiaTheme="minorEastAsia" w:hAnsi="Cambria Math"/>
+                <w:sz w:val="20"/>
+                <w:szCs w:val="20"/>
+                <w:lang w:val="en-US"/>
+              </w:rPr>
+              <m:t>'</m:t>
+            </m:r>
+          </m:sup>
+        </m:sSup>
+        <m:sSup>
+          <m:sSupPr>
+            <m:ctrlPr>
+              <w:rPr>
+                <w:rFonts w:ascii="Cambria Math" w:eastAsiaTheme="minorEastAsia" w:hAnsi="Cambria Math"/>
+                <w:i/>
+                <w:sz w:val="20"/>
+                <w:szCs w:val="20"/>
+                <w:lang w:val="en-US"/>
+              </w:rPr>
+            </m:ctrlPr>
+          </m:sSupPr>
+          <m:e>
+            <m:r>
+              <w:rPr>
+                <w:rFonts w:ascii="Cambria Math" w:eastAsiaTheme="minorEastAsia" w:hAnsi="Cambria Math"/>
+                <w:sz w:val="20"/>
+                <w:szCs w:val="20"/>
+                <w:lang w:val="en-US"/>
+              </w:rPr>
+              <m:t>A</m:t>
+            </m:r>
+          </m:e>
+          <m:sup>
+            <m:r>
+              <w:rPr>
+                <w:rFonts w:ascii="Cambria Math" w:eastAsiaTheme="minorEastAsia" w:hAnsi="Cambria Math"/>
+                <w:sz w:val="20"/>
+                <w:szCs w:val="20"/>
+                <w:lang w:val="en-US"/>
+              </w:rPr>
+              <m:t>'</m:t>
+            </m:r>
+          </m:sup>
+        </m:sSup>
+      </m:oMath>
+    </w:p>
+    <w:p>
+      <w:pPr>
+        <w:tabs>
+          <w:tab w:val="left" w:pos="2977"/>
+        </w:tabs>
+        <w:spacing w:after="0" w:line="240" w:lineRule="auto"/>
+        <w:rPr>
+          <w:rFonts w:eastAsiaTheme="minorEastAsia"/>
+          <w:sz w:val="20"/>
+          <w:szCs w:val="20"/>
+          <w:lang w:val="en-US"/>
+        </w:rPr>
+      </w:pPr>
+      <w:r>
+        <w:rPr>
+          <w:rFonts w:eastAsiaTheme="minorEastAsia"/>
+          <w:sz w:val="20"/>
+          <w:szCs w:val="20"/>
+          <w:lang w:val="en-US"/>
+        </w:rPr>
+        <w:t>Transpose of a Scalar Multiple</w:t>
+      </w:r>
+      <w:r>
+        <w:rPr>
+          <w:rFonts w:eastAsiaTheme="minorEastAsia"/>
+          <w:sz w:val="20"/>
+          <w:szCs w:val="20"/>
+          <w:lang w:val="en-US"/>
+        </w:rPr>
+        <w:t xml:space="preserve">: </w:t>
+      </w:r>
+      <m:oMath>
+        <m:sSup>
+          <m:sSupPr>
+            <m:ctrlPr>
+              <w:rPr>
+                <w:rFonts w:ascii="Cambria Math" w:eastAsiaTheme="minorEastAsia" w:hAnsi="Cambria Math"/>
+                <w:i/>
+                <w:sz w:val="20"/>
+                <w:szCs w:val="20"/>
+                <w:lang w:val="en-US"/>
+              </w:rPr>
+            </m:ctrlPr>
+          </m:sSupPr>
+          <m:e>
+            <m:d>
+              <m:dPr>
+                <m:ctrlPr>
+                  <w:rPr>
+                    <w:rFonts w:ascii="Cambria Math" w:eastAsiaTheme="minorEastAsia" w:hAnsi="Cambria Math"/>
+                    <w:i/>
+                    <w:sz w:val="20"/>
+                    <w:szCs w:val="20"/>
+                    <w:lang w:val="en-US"/>
+                  </w:rPr>
+                </m:ctrlPr>
+              </m:dPr>
+              <m:e>
+                <m:r>
+                  <w:rPr>
+                    <w:rFonts w:ascii="Cambria Math" w:eastAsiaTheme="minorEastAsia" w:hAnsi="Cambria Math"/>
+                    <w:sz w:val="20"/>
+                    <w:szCs w:val="20"/>
+                    <w:lang w:val="en-US"/>
+                  </w:rPr>
+                  <m:t>cA</m:t>
+                </m:r>
+              </m:e>
+            </m:d>
+          </m:e>
+          <m:sup>
+            <m:r>
+              <w:rPr>
+                <w:rFonts w:ascii="Cambria Math" w:eastAsiaTheme="minorEastAsia" w:hAnsi="Cambria Math"/>
+                <w:sz w:val="20"/>
+                <w:szCs w:val="20"/>
+                <w:lang w:val="en-US"/>
+              </w:rPr>
+              <m:t>'</m:t>
+            </m:r>
+          </m:sup>
+        </m:sSup>
+        <m:r>
+          <w:rPr>
+            <w:rFonts w:ascii="Cambria Math" w:eastAsiaTheme="minorEastAsia" w:hAnsi="Cambria Math"/>
+            <w:sz w:val="20"/>
+            <w:szCs w:val="20"/>
+            <w:lang w:val="en-US"/>
+          </w:rPr>
+          <m:t>=c</m:t>
+        </m:r>
+        <m:sSup>
+          <m:sSupPr>
+            <m:ctrlPr>
+              <w:rPr>
+                <w:rFonts w:ascii="Cambria Math" w:eastAsiaTheme="minorEastAsia" w:hAnsi="Cambria Math"/>
+                <w:i/>
+                <w:sz w:val="20"/>
+                <w:szCs w:val="20"/>
+                <w:lang w:val="en-US"/>
+              </w:rPr>
+            </m:ctrlPr>
+          </m:sSupPr>
+          <m:e>
+            <m:r>
+              <w:rPr>
+                <w:rFonts w:ascii="Cambria Math" w:eastAsiaTheme="minorEastAsia" w:hAnsi="Cambria Math"/>
+                <w:sz w:val="20"/>
+                <w:szCs w:val="20"/>
+                <w:lang w:val="en-US"/>
+              </w:rPr>
+              <m:t>A</m:t>
+            </m:r>
+          </m:e>
+          <m:sup>
+            <m:r>
+              <w:rPr>
+                <w:rFonts w:ascii="Cambria Math" w:eastAsiaTheme="minorEastAsia" w:hAnsi="Cambria Math"/>
+                <w:sz w:val="20"/>
+                <w:szCs w:val="20"/>
+                <w:lang w:val="en-US"/>
+              </w:rPr>
+              <m:t>'</m:t>
+            </m:r>
+          </m:sup>
+        </m:sSup>
+      </m:oMath>
+    </w:p>
+    <w:p>
+      <w:pPr>
+        <w:tabs>
+          <w:tab w:val="left" w:pos="2977"/>
+        </w:tabs>
+        <w:spacing w:after="0" w:line="240" w:lineRule="auto"/>
+        <w:rPr>
+          <w:rFonts w:eastAsiaTheme="minorEastAsia"/>
+          <w:sz w:val="20"/>
+          <w:szCs w:val="20"/>
+          <w:lang w:val="en-US"/>
+        </w:rPr>
+      </w:pPr>
+      <w:r>
+        <w:rPr>
+          <w:rFonts w:eastAsiaTheme="minorEastAsia"/>
+          <w:sz w:val="20"/>
+          <w:szCs w:val="20"/>
+          <w:lang w:val="en-US"/>
+        </w:rPr>
+        <w:t>Transpose of a Transpose</w:t>
+      </w:r>
+      <w:r>
+        <w:rPr>
+          <w:rFonts w:eastAsiaTheme="minorEastAsia"/>
+          <w:sz w:val="20"/>
+          <w:szCs w:val="20"/>
+          <w:lang w:val="en-US"/>
+        </w:rPr>
+        <w:t xml:space="preserve">: </w:t>
+      </w:r>
+      <m:oMath>
+        <m:sSup>
+          <m:sSupPr>
+            <m:ctrlPr>
+              <w:rPr>
+                <w:rFonts w:ascii="Cambria Math" w:eastAsiaTheme="minorEastAsia" w:hAnsi="Cambria Math"/>
+                <w:i/>
+                <w:sz w:val="20"/>
+                <w:szCs w:val="20"/>
+                <w:lang w:val="en-US"/>
+              </w:rPr>
+            </m:ctrlPr>
+          </m:sSupPr>
+          <m:e>
+            <m:d>
+              <m:dPr>
+                <m:ctrlPr>
+                  <w:rPr>
+                    <w:rFonts w:ascii="Cambria Math" w:eastAsiaTheme="minorEastAsia" w:hAnsi="Cambria Math"/>
+                    <w:i/>
+                    <w:sz w:val="20"/>
+                    <w:szCs w:val="20"/>
+                    <w:lang w:val="en-US"/>
+                  </w:rPr>
+                </m:ctrlPr>
+              </m:dPr>
+              <m:e>
+                <m:sSup>
+                  <m:sSupPr>
+                    <m:ctrlPr>
+                      <w:rPr>
+                        <w:rFonts w:ascii="Cambria Math" w:eastAsiaTheme="minorEastAsia" w:hAnsi="Cambria Math"/>
+                        <w:i/>
+                        <w:sz w:val="20"/>
+                        <w:szCs w:val="20"/>
+                        <w:lang w:val="en-US"/>
+                      </w:rPr>
+                    </m:ctrlPr>
+                  </m:sSupPr>
+                  <m:e>
+                    <m:r>
+                      <w:rPr>
+                        <w:rFonts w:ascii="Cambria Math" w:eastAsiaTheme="minorEastAsia" w:hAnsi="Cambria Math"/>
+                        <w:sz w:val="20"/>
+                        <w:szCs w:val="20"/>
+                        <w:lang w:val="en-US"/>
+                      </w:rPr>
+                      <m:t>A</m:t>
+                    </m:r>
+                  </m:e>
+                  <m:sup>
+                    <m:r>
+                      <w:rPr>
+                        <w:rFonts w:ascii="Cambria Math" w:eastAsiaTheme="minorEastAsia" w:hAnsi="Cambria Math"/>
+                        <w:sz w:val="20"/>
+                        <w:szCs w:val="20"/>
+                        <w:lang w:val="en-US"/>
+                      </w:rPr>
+                      <m:t>'</m:t>
+                    </m:r>
+                  </m:sup>
+                </m:sSup>
+              </m:e>
+            </m:d>
+          </m:e>
+          <m:sup>
+            <m:r>
+              <w:rPr>
+                <w:rFonts w:ascii="Cambria Math" w:eastAsiaTheme="minorEastAsia" w:hAnsi="Cambria Math"/>
+                <w:sz w:val="20"/>
+                <w:szCs w:val="20"/>
+                <w:lang w:val="en-US"/>
+              </w:rPr>
+              <m:t>'</m:t>
+            </m:r>
+          </m:sup>
+        </m:sSup>
+        <m:r>
+          <w:rPr>
+            <w:rFonts w:ascii="Cambria Math" w:eastAsiaTheme="minorEastAsia" w:hAnsi="Cambria Math"/>
+            <w:sz w:val="20"/>
+            <w:szCs w:val="20"/>
+            <w:lang w:val="en-US"/>
+          </w:rPr>
+          <m:t>=A</m:t>
+        </m:r>
+      </m:oMath>
+    </w:p>
+    <w:p>
+      <w:pPr>
+        <w:tabs>
+          <w:tab w:val="left" w:pos="2977"/>
+        </w:tabs>
+        <w:spacing w:after="0" w:line="240" w:lineRule="auto"/>
+        <w:rPr>
+          <w:rFonts w:eastAsiaTheme="minorEastAsia"/>
+          <w:sz w:val="20"/>
+          <w:szCs w:val="20"/>
+          <w:lang w:val="en-US"/>
+        </w:rPr>
+      </w:pPr>
+      <w:r>
+        <w:rPr>
+          <w:rFonts w:eastAsiaTheme="minorEastAsia"/>
+          <w:sz w:val="20"/>
+          <w:szCs w:val="20"/>
+          <w:lang w:val="en-US"/>
+        </w:rPr>
+        <w:lastRenderedPageBreak/>
+        <w:t>Quadratic Form Expansion</w:t>
+      </w:r>
+      <w:r>
+        <w:rPr>
+          <w:rFonts w:eastAsiaTheme="minorEastAsia"/>
+          <w:sz w:val="20"/>
+          <w:szCs w:val="20"/>
+          <w:lang w:val="en-US"/>
+        </w:rPr>
+        <w:t xml:space="preserve">: </w:t>
+      </w:r>
+      <m:oMath>
+        <m:sSup>
+          <m:sSupPr>
+            <m:ctrlPr>
+              <w:rPr>
+                <w:rFonts w:ascii="Cambria Math" w:eastAsiaTheme="minorEastAsia" w:hAnsi="Cambria Math"/>
+                <w:i/>
+                <w:sz w:val="20"/>
+                <w:szCs w:val="20"/>
+                <w:lang w:val="en-US"/>
+              </w:rPr>
+            </m:ctrlPr>
+          </m:sSupPr>
+          <m:e>
+            <m:d>
+              <m:dPr>
+                <m:ctrlPr>
+                  <w:rPr>
+                    <w:rFonts w:ascii="Cambria Math" w:eastAsiaTheme="minorEastAsia" w:hAnsi="Cambria Math"/>
+                    <w:i/>
+                    <w:sz w:val="20"/>
+                    <w:szCs w:val="20"/>
+                    <w:lang w:val="en-US"/>
+                  </w:rPr>
+                </m:ctrlPr>
+              </m:dPr>
+              <m:e>
+                <m:r>
+                  <w:rPr>
+                    <w:rFonts w:ascii="Cambria Math" w:eastAsiaTheme="minorEastAsia" w:hAnsi="Cambria Math"/>
+                    <w:sz w:val="20"/>
+                    <w:szCs w:val="20"/>
+                    <w:lang w:val="en-US"/>
+                  </w:rPr>
+                  <m:t>Y-X</m:t>
+                </m:r>
+                <m:r>
+                  <m:rPr>
+                    <m:sty m:val="p"/>
+                  </m:rPr>
+                  <w:rPr>
+                    <w:rFonts w:ascii="Cambria Math" w:eastAsiaTheme="minorEastAsia" w:hAnsi="Cambria Math"/>
+                    <w:sz w:val="20"/>
+                    <w:szCs w:val="20"/>
+                    <w:lang w:val="en-US"/>
+                  </w:rPr>
+                  <m:t>β</m:t>
+                </m:r>
+              </m:e>
+            </m:d>
+          </m:e>
+          <m:sup>
+            <m:r>
+              <w:rPr>
+                <w:rFonts w:ascii="Cambria Math" w:eastAsiaTheme="minorEastAsia" w:hAnsi="Cambria Math"/>
+                <w:sz w:val="20"/>
+                <w:szCs w:val="20"/>
+                <w:lang w:val="en-US"/>
+              </w:rPr>
+              <m:t>'</m:t>
+            </m:r>
+          </m:sup>
+        </m:sSup>
+        <m:d>
+          <m:dPr>
+            <m:ctrlPr>
+              <w:rPr>
+                <w:rFonts w:ascii="Cambria Math" w:eastAsiaTheme="minorEastAsia" w:hAnsi="Cambria Math"/>
+                <w:i/>
+                <w:sz w:val="20"/>
+                <w:szCs w:val="20"/>
+                <w:lang w:val="en-US"/>
+              </w:rPr>
+            </m:ctrlPr>
+          </m:dPr>
+          <m:e>
+            <m:r>
+              <w:rPr>
+                <w:rFonts w:ascii="Cambria Math" w:eastAsiaTheme="minorEastAsia" w:hAnsi="Cambria Math"/>
+                <w:sz w:val="20"/>
+                <w:szCs w:val="20"/>
+                <w:lang w:val="en-US"/>
+              </w:rPr>
+              <m:t>Y-X</m:t>
+            </m:r>
+            <m:r>
+              <m:rPr>
+                <m:sty m:val="p"/>
+              </m:rPr>
+              <w:rPr>
+                <w:rFonts w:ascii="Cambria Math" w:eastAsiaTheme="minorEastAsia" w:hAnsi="Cambria Math"/>
+                <w:sz w:val="20"/>
+                <w:szCs w:val="20"/>
+                <w:lang w:val="en-US"/>
+              </w:rPr>
+              <m:t>β</m:t>
+            </m:r>
+          </m:e>
+        </m:d>
+        <m:r>
+          <w:rPr>
+            <w:rFonts w:ascii="Cambria Math" w:eastAsiaTheme="minorEastAsia" w:hAnsi="Cambria Math"/>
+            <w:sz w:val="20"/>
+            <w:szCs w:val="20"/>
+            <w:lang w:val="en-US"/>
+          </w:rPr>
+          <m:t>=</m:t>
+        </m:r>
+        <m:sSup>
+          <m:sSupPr>
+            <m:ctrlPr>
+              <w:rPr>
+                <w:rFonts w:ascii="Cambria Math" w:eastAsiaTheme="minorEastAsia" w:hAnsi="Cambria Math"/>
+                <w:i/>
+                <w:sz w:val="20"/>
+                <w:szCs w:val="20"/>
+                <w:lang w:val="en-US"/>
+              </w:rPr>
+            </m:ctrlPr>
+          </m:sSupPr>
+          <m:e>
+            <m:r>
+              <w:rPr>
+                <w:rFonts w:ascii="Cambria Math" w:eastAsiaTheme="minorEastAsia" w:hAnsi="Cambria Math"/>
+                <w:sz w:val="20"/>
+                <w:szCs w:val="20"/>
+                <w:lang w:val="en-US"/>
+              </w:rPr>
+              <m:t>Y</m:t>
+            </m:r>
+          </m:e>
+          <m:sup>
+            <m:r>
+              <w:rPr>
+                <w:rFonts w:ascii="Cambria Math" w:eastAsiaTheme="minorEastAsia" w:hAnsi="Cambria Math"/>
+                <w:sz w:val="20"/>
+                <w:szCs w:val="20"/>
+                <w:lang w:val="en-US"/>
+              </w:rPr>
+              <m:t>'</m:t>
+            </m:r>
+          </m:sup>
+        </m:sSup>
+        <m:r>
+          <w:rPr>
+            <w:rFonts w:ascii="Cambria Math" w:eastAsiaTheme="minorEastAsia" w:hAnsi="Cambria Math"/>
+            <w:sz w:val="20"/>
+            <w:szCs w:val="20"/>
+            <w:lang w:val="en-US"/>
+          </w:rPr>
+          <m:t>Y-</m:t>
+        </m:r>
+        <m:sSup>
+          <m:sSupPr>
+            <m:ctrlPr>
+              <w:rPr>
+                <w:rFonts w:ascii="Cambria Math" w:eastAsiaTheme="minorEastAsia" w:hAnsi="Cambria Math"/>
+                <w:i/>
+                <w:sz w:val="20"/>
+                <w:szCs w:val="20"/>
+                <w:lang w:val="en-US"/>
+              </w:rPr>
+            </m:ctrlPr>
+          </m:sSupPr>
+          <m:e>
+            <m:r>
+              <w:rPr>
+                <w:rFonts w:ascii="Cambria Math" w:eastAsiaTheme="minorEastAsia" w:hAnsi="Cambria Math"/>
+                <w:sz w:val="20"/>
+                <w:szCs w:val="20"/>
+                <w:lang w:val="en-US"/>
+              </w:rPr>
+              <m:t>Y</m:t>
+            </m:r>
+          </m:e>
+          <m:sup>
+            <m:r>
+              <w:rPr>
+                <w:rFonts w:ascii="Cambria Math" w:eastAsiaTheme="minorEastAsia" w:hAnsi="Cambria Math"/>
+                <w:sz w:val="20"/>
+                <w:szCs w:val="20"/>
+                <w:lang w:val="en-US"/>
+              </w:rPr>
+              <m:t>'</m:t>
+            </m:r>
+          </m:sup>
+        </m:sSup>
+        <m:r>
+          <w:rPr>
+            <w:rFonts w:ascii="Cambria Math" w:eastAsiaTheme="minorEastAsia" w:hAnsi="Cambria Math"/>
+            <w:sz w:val="20"/>
+            <w:szCs w:val="20"/>
+            <w:lang w:val="en-US"/>
+          </w:rPr>
+          <m:t>X</m:t>
+        </m:r>
+        <m:r>
+          <m:rPr>
+            <m:sty m:val="p"/>
+          </m:rPr>
+          <w:rPr>
+            <w:rFonts w:ascii="Cambria Math" w:eastAsiaTheme="minorEastAsia" w:hAnsi="Cambria Math"/>
+            <w:sz w:val="20"/>
+            <w:szCs w:val="20"/>
+            <w:lang w:val="en-US"/>
+          </w:rPr>
+          <m:t>β</m:t>
+        </m:r>
+        <m:r>
+          <w:rPr>
+            <w:rFonts w:ascii="Cambria Math" w:eastAsiaTheme="minorEastAsia" w:hAnsi="Cambria Math"/>
+            <w:sz w:val="20"/>
+            <w:szCs w:val="20"/>
+            <w:lang w:val="en-US"/>
+          </w:rPr>
+          <m:t>-</m:t>
+        </m:r>
+        <m:sSup>
+          <m:sSupPr>
+            <m:ctrlPr>
+              <w:rPr>
+                <w:rFonts w:ascii="Cambria Math" w:eastAsiaTheme="minorEastAsia" w:hAnsi="Cambria Math"/>
+                <w:i/>
+                <w:sz w:val="20"/>
+                <w:szCs w:val="20"/>
+                <w:lang w:val="en-US"/>
+              </w:rPr>
+            </m:ctrlPr>
+          </m:sSupPr>
+          <m:e>
+            <m:r>
+              <m:rPr>
+                <m:sty m:val="p"/>
+              </m:rPr>
+              <w:rPr>
+                <w:rFonts w:ascii="Cambria Math" w:eastAsiaTheme="minorEastAsia" w:hAnsi="Cambria Math"/>
+                <w:sz w:val="20"/>
+                <w:szCs w:val="20"/>
+                <w:lang w:val="en-US"/>
+              </w:rPr>
+              <m:t>β</m:t>
+            </m:r>
+          </m:e>
+          <m:sup>
+            <m:r>
+              <w:rPr>
+                <w:rFonts w:ascii="Cambria Math" w:eastAsiaTheme="minorEastAsia" w:hAnsi="Cambria Math"/>
+                <w:sz w:val="20"/>
+                <w:szCs w:val="20"/>
+                <w:lang w:val="en-US"/>
+              </w:rPr>
+              <m:t>'</m:t>
+            </m:r>
+          </m:sup>
+        </m:sSup>
+        <m:sSup>
+          <m:sSupPr>
+            <m:ctrlPr>
+              <w:rPr>
+                <w:rFonts w:ascii="Cambria Math" w:eastAsiaTheme="minorEastAsia" w:hAnsi="Cambria Math"/>
+                <w:i/>
+                <w:sz w:val="20"/>
+                <w:szCs w:val="20"/>
+                <w:lang w:val="en-US"/>
+              </w:rPr>
+            </m:ctrlPr>
+          </m:sSupPr>
+          <m:e>
+            <m:r>
+              <w:rPr>
+                <w:rFonts w:ascii="Cambria Math" w:eastAsiaTheme="minorEastAsia" w:hAnsi="Cambria Math"/>
+                <w:sz w:val="20"/>
+                <w:szCs w:val="20"/>
+                <w:lang w:val="en-US"/>
+              </w:rPr>
+              <m:t>X</m:t>
+            </m:r>
+          </m:e>
+          <m:sup>
+            <m:r>
+              <w:rPr>
+                <w:rFonts w:ascii="Cambria Math" w:eastAsiaTheme="minorEastAsia" w:hAnsi="Cambria Math"/>
+                <w:sz w:val="20"/>
+                <w:szCs w:val="20"/>
+                <w:lang w:val="en-US"/>
+              </w:rPr>
+              <m:t>'</m:t>
+            </m:r>
+          </m:sup>
+        </m:sSup>
+        <m:r>
+          <w:rPr>
+            <w:rFonts w:ascii="Cambria Math" w:eastAsiaTheme="minorEastAsia" w:hAnsi="Cambria Math"/>
+            <w:sz w:val="20"/>
+            <w:szCs w:val="20"/>
+            <w:lang w:val="en-US"/>
+          </w:rPr>
+          <m:t>Y+</m:t>
+        </m:r>
+        <m:sSup>
+          <m:sSupPr>
+            <m:ctrlPr>
+              <w:rPr>
+                <w:rFonts w:ascii="Cambria Math" w:eastAsiaTheme="minorEastAsia" w:hAnsi="Cambria Math"/>
+                <w:i/>
+                <w:sz w:val="20"/>
+                <w:szCs w:val="20"/>
+                <w:lang w:val="en-US"/>
+              </w:rPr>
+            </m:ctrlPr>
+          </m:sSupPr>
+          <m:e>
+            <m:r>
+              <m:rPr>
+                <m:sty m:val="p"/>
+              </m:rPr>
+              <w:rPr>
+                <w:rFonts w:ascii="Cambria Math" w:eastAsiaTheme="minorEastAsia" w:hAnsi="Cambria Math"/>
+                <w:sz w:val="20"/>
+                <w:szCs w:val="20"/>
+                <w:lang w:val="en-US"/>
+              </w:rPr>
+              <m:t>β</m:t>
+            </m:r>
+          </m:e>
+          <m:sup>
+            <m:r>
+              <w:rPr>
+                <w:rFonts w:ascii="Cambria Math" w:eastAsiaTheme="minorEastAsia" w:hAnsi="Cambria Math"/>
+                <w:sz w:val="20"/>
+                <w:szCs w:val="20"/>
+                <w:lang w:val="en-US"/>
+              </w:rPr>
+              <m:t>'</m:t>
+            </m:r>
+          </m:sup>
+        </m:sSup>
+        <m:sSup>
+          <m:sSupPr>
+            <m:ctrlPr>
+              <w:rPr>
+                <w:rFonts w:ascii="Cambria Math" w:eastAsiaTheme="minorEastAsia" w:hAnsi="Cambria Math"/>
+                <w:i/>
+                <w:sz w:val="20"/>
+                <w:szCs w:val="20"/>
+                <w:lang w:val="en-US"/>
+              </w:rPr>
+            </m:ctrlPr>
+          </m:sSupPr>
+          <m:e>
+            <m:r>
+              <w:rPr>
+                <w:rFonts w:ascii="Cambria Math" w:eastAsiaTheme="minorEastAsia" w:hAnsi="Cambria Math"/>
+                <w:sz w:val="20"/>
+                <w:szCs w:val="20"/>
+                <w:lang w:val="en-US"/>
+              </w:rPr>
+              <m:t>X</m:t>
+            </m:r>
+          </m:e>
+          <m:sup>
+            <m:r>
+              <w:rPr>
+                <w:rFonts w:ascii="Cambria Math" w:eastAsiaTheme="minorEastAsia" w:hAnsi="Cambria Math"/>
+                <w:sz w:val="20"/>
+                <w:szCs w:val="20"/>
+                <w:lang w:val="en-US"/>
+              </w:rPr>
+              <m:t>'</m:t>
+            </m:r>
+          </m:sup>
+        </m:sSup>
+        <m:r>
+          <w:rPr>
+            <w:rFonts w:ascii="Cambria Math" w:eastAsiaTheme="minorEastAsia" w:hAnsi="Cambria Math"/>
+            <w:sz w:val="20"/>
+            <w:szCs w:val="20"/>
+            <w:lang w:val="en-US"/>
+          </w:rPr>
+          <m:t>X</m:t>
+        </m:r>
+      </m:oMath>
+    </w:p>
+    <w:p>
+      <w:pPr>
+        <w:tabs>
+          <w:tab w:val="left" w:pos="2977"/>
+        </w:tabs>
+        <w:spacing w:after="0" w:line="240" w:lineRule="auto"/>
+        <w:rPr>
+          <w:rFonts w:eastAsiaTheme="minorEastAsia"/>
+          <w:sz w:val="20"/>
+          <w:szCs w:val="20"/>
+          <w:lang w:val="en-US"/>
+        </w:rPr>
+      </w:pPr>
+      <w:r>
+        <w:rPr>
+          <w:rFonts w:eastAsiaTheme="minorEastAsia"/>
+          <w:sz w:val="20"/>
+          <w:szCs w:val="20"/>
+          <w:lang w:val="en-US"/>
+        </w:rPr>
+        <w:t>Dot Product of Vectors</w:t>
+      </w:r>
+      <w:r>
+        <w:rPr>
+          <w:rFonts w:eastAsiaTheme="minorEastAsia"/>
+          <w:sz w:val="20"/>
+          <w:szCs w:val="20"/>
+          <w:lang w:val="en-US"/>
+        </w:rPr>
+        <w:t xml:space="preserve">: </w:t>
+      </w:r>
+      <m:oMath>
+        <m:r>
+          <w:rPr>
+            <w:rFonts w:ascii="Cambria Math" w:eastAsiaTheme="minorEastAsia" w:hAnsi="Cambria Math"/>
+            <w:sz w:val="20"/>
+            <w:szCs w:val="20"/>
+            <w:lang w:val="en-US"/>
+          </w:rPr>
+          <m:t>a</m:t>
+        </m:r>
+        <m:r>
+          <m:rPr>
+            <m:sty m:val="p"/>
+          </m:rPr>
+          <w:rPr>
+            <w:rFonts w:ascii="Cambria Math" w:eastAsiaTheme="minorEastAsia" w:hAnsi="Cambria Math"/>
+            <w:sz w:val="20"/>
+            <w:szCs w:val="20"/>
+            <w:lang w:val="en-US"/>
+          </w:rPr>
+          <m:t>⋅</m:t>
+        </m:r>
+        <m:r>
+          <w:rPr>
+            <w:rFonts w:ascii="Cambria Math" w:eastAsiaTheme="minorEastAsia" w:hAnsi="Cambria Math"/>
+            <w:sz w:val="20"/>
+            <w:szCs w:val="20"/>
+            <w:lang w:val="en-US"/>
+          </w:rPr>
+          <m:t>b=</m:t>
+        </m:r>
+        <m:sSup>
+          <m:sSupPr>
+            <m:ctrlPr>
+              <w:rPr>
+                <w:rFonts w:ascii="Cambria Math" w:eastAsiaTheme="minorEastAsia" w:hAnsi="Cambria Math"/>
+                <w:i/>
+                <w:sz w:val="20"/>
+                <w:szCs w:val="20"/>
+                <w:lang w:val="en-US"/>
+              </w:rPr>
+            </m:ctrlPr>
+          </m:sSupPr>
+          <m:e>
+            <m:r>
+              <w:rPr>
+                <w:rFonts w:ascii="Cambria Math" w:eastAsiaTheme="minorEastAsia" w:hAnsi="Cambria Math"/>
+                <w:sz w:val="20"/>
+                <w:szCs w:val="20"/>
+                <w:lang w:val="en-US"/>
+              </w:rPr>
+              <m:t>a</m:t>
+            </m:r>
+          </m:e>
+          <m:sup>
+            <m:r>
+              <w:rPr>
+                <w:rFonts w:ascii="Cambria Math" w:eastAsiaTheme="minorEastAsia" w:hAnsi="Cambria Math"/>
+                <w:sz w:val="20"/>
+                <w:szCs w:val="20"/>
+                <w:lang w:val="en-US"/>
+              </w:rPr>
+              <m:t>'</m:t>
+            </m:r>
+          </m:sup>
+        </m:sSup>
+        <m:r>
+          <w:rPr>
+            <w:rFonts w:ascii="Cambria Math" w:eastAsiaTheme="minorEastAsia" w:hAnsi="Cambria Math"/>
+            <w:sz w:val="20"/>
+            <w:szCs w:val="20"/>
+            <w:lang w:val="en-US"/>
+          </w:rPr>
+          <m:t>b=</m:t>
+        </m:r>
+        <m:nary>
+          <m:naryPr>
+            <m:chr m:val="∑"/>
+            <m:ctrlPr>
+              <w:rPr>
+                <w:rFonts w:ascii="Cambria Math" w:eastAsiaTheme="minorEastAsia" w:hAnsi="Cambria Math"/>
+                <w:sz w:val="20"/>
+                <w:szCs w:val="20"/>
+                <w:lang w:val="en-US"/>
+              </w:rPr>
+            </m:ctrlPr>
+          </m:naryPr>
+          <m:sub>
+            <m:r>
+              <w:rPr>
+                <w:rFonts w:ascii="Cambria Math" w:eastAsiaTheme="minorEastAsia" w:hAnsi="Cambria Math"/>
+                <w:sz w:val="20"/>
+                <w:szCs w:val="20"/>
+                <w:lang w:val="en-US"/>
+              </w:rPr>
+              <m:t>i=1</m:t>
+            </m:r>
+            <m:ctrlPr>
+              <w:rPr>
+                <w:rFonts w:ascii="Cambria Math" w:eastAsiaTheme="minorEastAsia" w:hAnsi="Cambria Math"/>
+                <w:i/>
+                <w:sz w:val="20"/>
+                <w:szCs w:val="20"/>
+                <w:lang w:val="en-US"/>
+              </w:rPr>
+            </m:ctrlPr>
+          </m:sub>
+          <m:sup>
+            <m:r>
+              <w:rPr>
+                <w:rFonts w:ascii="Cambria Math" w:eastAsiaTheme="minorEastAsia" w:hAnsi="Cambria Math"/>
+                <w:sz w:val="20"/>
+                <w:szCs w:val="20"/>
+                <w:lang w:val="en-US"/>
+              </w:rPr>
+              <m:t>n</m:t>
+            </m:r>
+            <m:ctrlPr>
+              <w:rPr>
+                <w:rFonts w:ascii="Cambria Math" w:eastAsiaTheme="minorEastAsia" w:hAnsi="Cambria Math"/>
+                <w:i/>
+                <w:sz w:val="20"/>
+                <w:szCs w:val="20"/>
+                <w:lang w:val="en-US"/>
+              </w:rPr>
+            </m:ctrlPr>
+          </m:sup>
+          <m:e>
+            <m:sSub>
+              <m:sSubPr>
+                <m:ctrlPr>
+                  <w:rPr>
+                    <w:rFonts w:ascii="Cambria Math" w:eastAsiaTheme="minorEastAsia" w:hAnsi="Cambria Math"/>
+                    <w:i/>
+                    <w:sz w:val="20"/>
+                    <w:szCs w:val="20"/>
+                    <w:lang w:val="en-US"/>
+                  </w:rPr>
+                </m:ctrlPr>
+              </m:sSubPr>
+              <m:e>
+                <m:r>
+                  <w:rPr>
+                    <w:rFonts w:ascii="Cambria Math" w:eastAsiaTheme="minorEastAsia" w:hAnsi="Cambria Math"/>
+                    <w:sz w:val="20"/>
+                    <w:szCs w:val="20"/>
+                    <w:lang w:val="en-US"/>
+                  </w:rPr>
+                  <m:t>a</m:t>
+                </m:r>
+              </m:e>
+              <m:sub>
+                <m:r>
+                  <w:rPr>
+                    <w:rFonts w:ascii="Cambria Math" w:eastAsiaTheme="minorEastAsia" w:hAnsi="Cambria Math"/>
+                    <w:sz w:val="20"/>
+                    <w:szCs w:val="20"/>
+                    <w:lang w:val="en-US"/>
+                  </w:rPr>
+                  <m:t>i</m:t>
+                </m:r>
+              </m:sub>
+            </m:sSub>
+            <m:sSub>
+              <m:sSubPr>
+                <m:ctrlPr>
+                  <w:rPr>
+                    <w:rFonts w:ascii="Cambria Math" w:eastAsiaTheme="minorEastAsia" w:hAnsi="Cambria Math"/>
+                    <w:i/>
+                    <w:sz w:val="20"/>
+                    <w:szCs w:val="20"/>
+                    <w:lang w:val="en-US"/>
+                  </w:rPr>
+                </m:ctrlPr>
+              </m:sSubPr>
+              <m:e>
+                <m:r>
+                  <w:rPr>
+                    <w:rFonts w:ascii="Cambria Math" w:eastAsiaTheme="minorEastAsia" w:hAnsi="Cambria Math"/>
+                    <w:sz w:val="20"/>
+                    <w:szCs w:val="20"/>
+                    <w:lang w:val="en-US"/>
+                  </w:rPr>
+                  <m:t>b</m:t>
+                </m:r>
+              </m:e>
+              <m:sub>
+                <m:r>
+                  <w:rPr>
+                    <w:rFonts w:ascii="Cambria Math" w:eastAsiaTheme="minorEastAsia" w:hAnsi="Cambria Math"/>
+                    <w:sz w:val="20"/>
+                    <w:szCs w:val="20"/>
+                    <w:lang w:val="en-US"/>
+                  </w:rPr>
+                  <m:t>i</m:t>
+                </m:r>
+              </m:sub>
+            </m:sSub>
+            <m:ctrlPr>
+              <w:rPr>
+                <w:rFonts w:ascii="Cambria Math" w:eastAsiaTheme="minorEastAsia" w:hAnsi="Cambria Math"/>
+                <w:i/>
+                <w:sz w:val="20"/>
+                <w:szCs w:val="20"/>
+                <w:lang w:val="en-US"/>
+              </w:rPr>
+            </m:ctrlPr>
+          </m:e>
+        </m:nary>
+      </m:oMath>
+    </w:p>
+    <w:p>
+      <w:pPr>
+        <w:tabs>
+          <w:tab w:val="left" w:pos="2977"/>
+        </w:tabs>
+        <w:spacing w:after="0" w:line="240" w:lineRule="auto"/>
+        <w:rPr>
+          <w:rFonts w:eastAsiaTheme="minorEastAsia"/>
+          <w:sz w:val="20"/>
+          <w:szCs w:val="20"/>
+          <w:lang w:val="en-US"/>
+        </w:rPr>
+      </w:pPr>
+      <w:r>
+        <w:rPr>
+          <w:rFonts w:eastAsiaTheme="minorEastAsia"/>
+          <w:sz w:val="20"/>
+          <w:szCs w:val="20"/>
+          <w:lang w:val="en-US"/>
+        </w:rPr>
+        <w:t>Norm of a Vector</w:t>
+      </w:r>
+      <w:r>
+        <w:rPr>
+          <w:rFonts w:eastAsiaTheme="minorEastAsia"/>
+          <w:sz w:val="20"/>
+          <w:szCs w:val="20"/>
+          <w:lang w:val="en-US"/>
+        </w:rPr>
+        <w:t xml:space="preserve">: </w:t>
+      </w:r>
+      <m:oMath>
+        <m:r>
+          <m:rPr>
+            <m:lit/>
+          </m:rPr>
+          <w:rPr>
+            <w:rFonts w:ascii="Cambria Math" w:eastAsiaTheme="minorEastAsia" w:hAnsi="Cambria Math"/>
+            <w:sz w:val="20"/>
+            <w:szCs w:val="20"/>
+            <w:lang w:val="en-US"/>
+          </w:rPr>
+          <m:t>|</m:t>
+        </m:r>
+        <m:r>
+          <w:rPr>
+            <w:rFonts w:ascii="Cambria Math" w:eastAsiaTheme="minorEastAsia" w:hAnsi="Cambria Math"/>
+            <w:sz w:val="20"/>
+            <w:szCs w:val="20"/>
+            <w:lang w:val="en-US"/>
+          </w:rPr>
+          <m:t>a</m:t>
+        </m:r>
+        <m:sSup>
+          <m:sSupPr>
+            <m:ctrlPr>
+              <w:rPr>
+                <w:rFonts w:ascii="Cambria Math" w:eastAsiaTheme="minorEastAsia" w:hAnsi="Cambria Math"/>
+                <w:i/>
+                <w:sz w:val="20"/>
+                <w:szCs w:val="20"/>
+                <w:lang w:val="en-US"/>
+              </w:rPr>
+            </m:ctrlPr>
+          </m:sSupPr>
+          <m:e>
+            <m:r>
+              <m:rPr>
+                <m:lit/>
+              </m:rPr>
+              <w:rPr>
+                <w:rFonts w:ascii="Cambria Math" w:eastAsiaTheme="minorEastAsia" w:hAnsi="Cambria Math"/>
+                <w:sz w:val="20"/>
+                <w:szCs w:val="20"/>
+                <w:lang w:val="en-US"/>
+              </w:rPr>
+              <m:t>|</m:t>
+            </m:r>
+          </m:e>
+          <m:sup>
+            <m:r>
+              <w:rPr>
+                <w:rFonts w:ascii="Cambria Math" w:eastAsiaTheme="minorEastAsia" w:hAnsi="Cambria Math"/>
+                <w:sz w:val="20"/>
+                <w:szCs w:val="20"/>
+                <w:lang w:val="en-US"/>
+              </w:rPr>
+              <m:t>2</m:t>
+            </m:r>
+          </m:sup>
+        </m:sSup>
+        <m:r>
+          <w:rPr>
+            <w:rFonts w:ascii="Cambria Math" w:eastAsiaTheme="minorEastAsia" w:hAnsi="Cambria Math"/>
+            <w:sz w:val="20"/>
+            <w:szCs w:val="20"/>
+            <w:lang w:val="en-US"/>
+          </w:rPr>
+          <m:t>=</m:t>
+        </m:r>
+        <m:sSup>
+          <m:sSupPr>
+            <m:ctrlPr>
+              <w:rPr>
+                <w:rFonts w:ascii="Cambria Math" w:eastAsiaTheme="minorEastAsia" w:hAnsi="Cambria Math"/>
+                <w:i/>
+                <w:sz w:val="20"/>
+                <w:szCs w:val="20"/>
+                <w:lang w:val="en-US"/>
+              </w:rPr>
+            </m:ctrlPr>
+          </m:sSupPr>
+          <m:e>
+            <m:r>
+              <w:rPr>
+                <w:rFonts w:ascii="Cambria Math" w:eastAsiaTheme="minorEastAsia" w:hAnsi="Cambria Math"/>
+                <w:sz w:val="20"/>
+                <w:szCs w:val="20"/>
+                <w:lang w:val="en-US"/>
+              </w:rPr>
+              <m:t>a</m:t>
+            </m:r>
+          </m:e>
+          <m:sup>
+            <m:r>
+              <w:rPr>
+                <w:rFonts w:ascii="Cambria Math" w:eastAsiaTheme="minorEastAsia" w:hAnsi="Cambria Math"/>
+                <w:sz w:val="20"/>
+                <w:szCs w:val="20"/>
+                <w:lang w:val="en-US"/>
+              </w:rPr>
+              <m:t>'</m:t>
+            </m:r>
+          </m:sup>
+        </m:sSup>
+        <m:r>
+          <w:rPr>
+            <w:rFonts w:ascii="Cambria Math" w:eastAsiaTheme="minorEastAsia" w:hAnsi="Cambria Math"/>
+            <w:sz w:val="20"/>
+            <w:szCs w:val="20"/>
+            <w:lang w:val="en-US"/>
+          </w:rPr>
+          <m:t>a=</m:t>
+        </m:r>
+        <m:nary>
+          <m:naryPr>
+            <m:chr m:val="∑"/>
+            <m:ctrlPr>
+              <w:rPr>
+                <w:rFonts w:ascii="Cambria Math" w:eastAsiaTheme="minorEastAsia" w:hAnsi="Cambria Math"/>
+                <w:sz w:val="20"/>
+                <w:szCs w:val="20"/>
+                <w:lang w:val="en-US"/>
+              </w:rPr>
+            </m:ctrlPr>
+          </m:naryPr>
+          <m:sub>
+            <m:r>
+              <w:rPr>
+                <w:rFonts w:ascii="Cambria Math" w:eastAsiaTheme="minorEastAsia" w:hAnsi="Cambria Math"/>
+                <w:sz w:val="20"/>
+                <w:szCs w:val="20"/>
+                <w:lang w:val="en-US"/>
+              </w:rPr>
+              <m:t>i=1</m:t>
+            </m:r>
+            <m:ctrlPr>
+              <w:rPr>
+                <w:rFonts w:ascii="Cambria Math" w:eastAsiaTheme="minorEastAsia" w:hAnsi="Cambria Math"/>
+                <w:i/>
+                <w:sz w:val="20"/>
+                <w:szCs w:val="20"/>
+                <w:lang w:val="en-US"/>
+              </w:rPr>
+            </m:ctrlPr>
+          </m:sub>
+          <m:sup>
+            <m:r>
+              <w:rPr>
+                <w:rFonts w:ascii="Cambria Math" w:eastAsiaTheme="minorEastAsia" w:hAnsi="Cambria Math"/>
+                <w:sz w:val="20"/>
+                <w:szCs w:val="20"/>
+                <w:lang w:val="en-US"/>
+              </w:rPr>
+              <m:t>n</m:t>
+            </m:r>
+            <m:ctrlPr>
+              <w:rPr>
+                <w:rFonts w:ascii="Cambria Math" w:eastAsiaTheme="minorEastAsia" w:hAnsi="Cambria Math"/>
+                <w:i/>
+                <w:sz w:val="20"/>
+                <w:szCs w:val="20"/>
+                <w:lang w:val="en-US"/>
+              </w:rPr>
+            </m:ctrlPr>
+          </m:sup>
+          <m:e>
+            <m:sSubSup>
+              <m:sSubSupPr>
+                <m:ctrlPr>
+                  <w:rPr>
+                    <w:rFonts w:ascii="Cambria Math" w:eastAsiaTheme="minorEastAsia" w:hAnsi="Cambria Math"/>
+                    <w:i/>
+                    <w:sz w:val="20"/>
+                    <w:szCs w:val="20"/>
+                    <w:lang w:val="en-US"/>
+                  </w:rPr>
+                </m:ctrlPr>
+              </m:sSubSupPr>
+              <m:e>
+                <m:r>
+                  <w:rPr>
+                    <w:rFonts w:ascii="Cambria Math" w:eastAsiaTheme="minorEastAsia" w:hAnsi="Cambria Math"/>
+                    <w:sz w:val="20"/>
+                    <w:szCs w:val="20"/>
+                    <w:lang w:val="en-US"/>
+                  </w:rPr>
+                  <m:t>a</m:t>
+                </m:r>
+              </m:e>
+              <m:sub>
+                <m:r>
+                  <w:rPr>
+                    <w:rFonts w:ascii="Cambria Math" w:eastAsiaTheme="minorEastAsia" w:hAnsi="Cambria Math"/>
+                    <w:sz w:val="20"/>
+                    <w:szCs w:val="20"/>
+                    <w:lang w:val="en-US"/>
+                  </w:rPr>
+                  <m:t>i</m:t>
+                </m:r>
+              </m:sub>
+              <m:sup>
+                <m:r>
+                  <w:rPr>
+                    <w:rFonts w:ascii="Cambria Math" w:eastAsiaTheme="minorEastAsia" w:hAnsi="Cambria Math"/>
+                    <w:sz w:val="20"/>
+                    <w:szCs w:val="20"/>
+                    <w:lang w:val="en-US"/>
+                  </w:rPr>
+                  <m:t>2</m:t>
+                </m:r>
+              </m:sup>
+            </m:sSubSup>
+            <m:ctrlPr>
+              <w:rPr>
+                <w:rFonts w:ascii="Cambria Math" w:eastAsiaTheme="minorEastAsia" w:hAnsi="Cambria Math"/>
+                <w:i/>
+                <w:sz w:val="20"/>
+                <w:szCs w:val="20"/>
+                <w:lang w:val="en-US"/>
+              </w:rPr>
+            </m:ctrlPr>
+          </m:e>
+        </m:nary>
+      </m:oMath>
+    </w:p>
+    <w:p>
+      <w:pPr>
+        <w:tabs>
+          <w:tab w:val="left" w:pos="2977"/>
+        </w:tabs>
+        <w:spacing w:after="0" w:line="240" w:lineRule="auto"/>
+        <w:rPr>
+          <w:rFonts w:eastAsiaTheme="minorEastAsia"/>
+          <w:sz w:val="20"/>
+          <w:szCs w:val="20"/>
+          <w:lang w:val="en-US"/>
+        </w:rPr>
+      </w:pPr>
+      <w:r>
+        <w:rPr>
+          <w:rFonts w:eastAsiaTheme="minorEastAsia"/>
+          <w:sz w:val="20"/>
+          <w:szCs w:val="20"/>
+          <w:lang w:val="en-US"/>
+        </w:rPr>
+        <w:t>Variance and Covariance in Matrix Form</w:t>
+      </w:r>
+      <w:r>
+        <w:rPr>
+          <w:rFonts w:eastAsiaTheme="minorEastAsia"/>
+          <w:sz w:val="20"/>
+          <w:szCs w:val="20"/>
+          <w:lang w:val="en-US"/>
+        </w:rPr>
+        <w:t xml:space="preserve">: </w:t>
+      </w:r>
+      <m:oMath>
+        <m:sSup>
+          <m:sSupPr>
+            <m:ctrlPr>
+              <w:rPr>
+                <w:rFonts w:ascii="Cambria Math" w:eastAsiaTheme="minorEastAsia" w:hAnsi="Cambria Math"/>
+                <w:i/>
+                <w:sz w:val="20"/>
+                <w:szCs w:val="20"/>
+                <w:lang w:val="en-US"/>
+              </w:rPr>
+            </m:ctrlPr>
+          </m:sSupPr>
+          <m:e>
+            <m:r>
+              <m:rPr>
+                <m:sty m:val="p"/>
+              </m:rPr>
+              <w:rPr>
+                <w:rFonts w:ascii="Cambria Math" w:eastAsiaTheme="minorEastAsia" w:hAnsi="Cambria Math"/>
+                <w:sz w:val="20"/>
+                <w:szCs w:val="20"/>
+                <w:lang w:val="en-US"/>
+              </w:rPr>
+              <m:t>σ</m:t>
+            </m:r>
+            <m:ctrlPr>
+              <w:rPr>
+                <w:rFonts w:ascii="Cambria Math" w:eastAsiaTheme="minorEastAsia" w:hAnsi="Cambria Math"/>
+                <w:sz w:val="20"/>
+                <w:szCs w:val="20"/>
+                <w:lang w:val="en-US"/>
+              </w:rPr>
+            </m:ctrlPr>
+          </m:e>
+          <m:sup>
+            <m:r>
+              <w:rPr>
+                <w:rFonts w:ascii="Cambria Math" w:eastAsiaTheme="minorEastAsia" w:hAnsi="Cambria Math"/>
+                <w:sz w:val="20"/>
+                <w:szCs w:val="20"/>
+                <w:lang w:val="en-US"/>
+              </w:rPr>
+              <m:t>2</m:t>
+            </m:r>
+          </m:sup>
+        </m:sSup>
+        <m:r>
+          <w:rPr>
+            <w:rFonts w:ascii="Cambria Math" w:eastAsiaTheme="minorEastAsia" w:hAnsi="Cambria Math"/>
+            <w:sz w:val="20"/>
+            <w:szCs w:val="20"/>
+            <w:lang w:val="en-US"/>
+          </w:rPr>
+          <m:t>=</m:t>
+        </m:r>
+        <m:f>
+          <m:fPr>
+            <m:ctrlPr>
+              <w:rPr>
+                <w:rFonts w:ascii="Cambria Math" w:eastAsiaTheme="minorEastAsia" w:hAnsi="Cambria Math"/>
+                <w:sz w:val="20"/>
+                <w:szCs w:val="20"/>
+                <w:lang w:val="en-US"/>
+              </w:rPr>
+            </m:ctrlPr>
+          </m:fPr>
+          <m:num>
+            <m:nary>
+              <m:naryPr>
+                <m:chr m:val="∑"/>
+                <m:subHide m:val="1"/>
+                <m:supHide m:val="1"/>
+                <m:ctrlPr>
+                  <w:rPr>
+                    <w:rFonts w:ascii="Cambria Math" w:eastAsiaTheme="minorEastAsia" w:hAnsi="Cambria Math"/>
+                    <w:sz w:val="20"/>
+                    <w:szCs w:val="20"/>
+                    <w:lang w:val="en-US"/>
+                  </w:rPr>
+                </m:ctrlPr>
+              </m:naryPr>
+              <m:sub>
+                <m:ctrlPr>
+                  <w:rPr>
+                    <w:rFonts w:ascii="Cambria Math" w:eastAsiaTheme="minorEastAsia" w:hAnsi="Cambria Math"/>
+                    <w:i/>
+                    <w:sz w:val="20"/>
+                    <w:szCs w:val="20"/>
+                    <w:lang w:val="en-US"/>
+                  </w:rPr>
+                </m:ctrlPr>
+              </m:sub>
+              <m:sup>
+                <m:ctrlPr>
+                  <w:rPr>
+                    <w:rFonts w:ascii="Cambria Math" w:eastAsiaTheme="minorEastAsia" w:hAnsi="Cambria Math"/>
+                    <w:i/>
+                    <w:sz w:val="20"/>
+                    <w:szCs w:val="20"/>
+                    <w:lang w:val="en-US"/>
+                  </w:rPr>
+                </m:ctrlPr>
+              </m:sup>
+              <m:e>
+                <m:sSup>
+                  <m:sSupPr>
+                    <m:ctrlPr>
+                      <w:rPr>
+                        <w:rFonts w:ascii="Cambria Math" w:eastAsiaTheme="minorEastAsia" w:hAnsi="Cambria Math"/>
+                        <w:i/>
+                        <w:sz w:val="20"/>
+                        <w:szCs w:val="20"/>
+                        <w:lang w:val="en-US"/>
+                      </w:rPr>
+                    </m:ctrlPr>
+                  </m:sSupPr>
+                  <m:e>
+                    <m:r>
+                      <w:rPr>
+                        <w:rFonts w:ascii="Cambria Math" w:eastAsiaTheme="minorEastAsia" w:hAnsi="Cambria Math"/>
+                        <w:sz w:val="20"/>
+                        <w:szCs w:val="20"/>
+                        <w:lang w:val="en-US"/>
+                      </w:rPr>
+                      <m:t>X</m:t>
+                    </m:r>
+                  </m:e>
+                  <m:sup>
+                    <m:r>
+                      <w:rPr>
+                        <w:rFonts w:ascii="Cambria Math" w:eastAsiaTheme="minorEastAsia" w:hAnsi="Cambria Math"/>
+                        <w:sz w:val="20"/>
+                        <w:szCs w:val="20"/>
+                        <w:lang w:val="en-US"/>
+                      </w:rPr>
+                      <m:t>2</m:t>
+                    </m:r>
+                  </m:sup>
+                </m:sSup>
+                <m:ctrlPr>
+                  <w:rPr>
+                    <w:rFonts w:ascii="Cambria Math" w:eastAsiaTheme="minorEastAsia" w:hAnsi="Cambria Math"/>
+                    <w:i/>
+                    <w:sz w:val="20"/>
+                    <w:szCs w:val="20"/>
+                    <w:lang w:val="en-US"/>
+                  </w:rPr>
+                </m:ctrlPr>
+              </m:e>
+            </m:nary>
+            <m:ctrlPr>
+              <w:rPr>
+                <w:rFonts w:ascii="Cambria Math" w:eastAsiaTheme="minorEastAsia" w:hAnsi="Cambria Math"/>
+                <w:i/>
+                <w:sz w:val="20"/>
+                <w:szCs w:val="20"/>
+                <w:lang w:val="en-US"/>
+              </w:rPr>
+            </m:ctrlPr>
+          </m:num>
+          <m:den>
+            <m:r>
+              <w:rPr>
+                <w:rFonts w:ascii="Cambria Math" w:eastAsiaTheme="minorEastAsia" w:hAnsi="Cambria Math"/>
+                <w:sz w:val="20"/>
+                <w:szCs w:val="20"/>
+                <w:lang w:val="en-US"/>
+              </w:rPr>
+              <m:t>N</m:t>
+            </m:r>
+            <m:ctrlPr>
+              <w:rPr>
+                <w:rFonts w:ascii="Cambria Math" w:eastAsiaTheme="minorEastAsia" w:hAnsi="Cambria Math"/>
+                <w:i/>
+                <w:sz w:val="20"/>
+                <w:szCs w:val="20"/>
+                <w:lang w:val="en-US"/>
+              </w:rPr>
+            </m:ctrlPr>
+          </m:den>
+        </m:f>
+        <m:r>
+          <w:rPr>
+            <w:rFonts w:ascii="Cambria Math" w:eastAsiaTheme="minorEastAsia" w:hAnsi="Cambria Math"/>
+            <w:sz w:val="20"/>
+            <w:szCs w:val="20"/>
+            <w:lang w:val="en-US"/>
+          </w:rPr>
+          <m:t>-</m:t>
+        </m:r>
+        <m:sSup>
+          <m:sSupPr>
+            <m:ctrlPr>
+              <w:rPr>
+                <w:rFonts w:ascii="Cambria Math" w:eastAsiaTheme="minorEastAsia" w:hAnsi="Cambria Math"/>
+                <w:i/>
+                <w:sz w:val="20"/>
+                <w:szCs w:val="20"/>
+                <w:lang w:val="en-US"/>
+              </w:rPr>
+            </m:ctrlPr>
+          </m:sSupPr>
+          <m:e>
+            <m:d>
+              <m:dPr>
+                <m:ctrlPr>
+                  <w:rPr>
+                    <w:rFonts w:ascii="Cambria Math" w:eastAsiaTheme="minorEastAsia" w:hAnsi="Cambria Math"/>
+                    <w:sz w:val="20"/>
+                    <w:szCs w:val="20"/>
+                    <w:lang w:val="en-US"/>
+                  </w:rPr>
+                </m:ctrlPr>
+              </m:dPr>
+              <m:e>
+                <m:f>
+                  <m:fPr>
+                    <m:ctrlPr>
+                      <w:rPr>
+                        <w:rFonts w:ascii="Cambria Math" w:eastAsiaTheme="minorEastAsia" w:hAnsi="Cambria Math"/>
+                        <w:sz w:val="20"/>
+                        <w:szCs w:val="20"/>
+                        <w:lang w:val="en-US"/>
+                      </w:rPr>
+                    </m:ctrlPr>
+                  </m:fPr>
+                  <m:num>
+                    <m:nary>
+                      <m:naryPr>
+                        <m:chr m:val="∑"/>
+                        <m:subHide m:val="1"/>
+                        <m:supHide m:val="1"/>
+                        <m:ctrlPr>
+                          <w:rPr>
+                            <w:rFonts w:ascii="Cambria Math" w:eastAsiaTheme="minorEastAsia" w:hAnsi="Cambria Math"/>
+                            <w:sz w:val="20"/>
+                            <w:szCs w:val="20"/>
+                            <w:lang w:val="en-US"/>
+                          </w:rPr>
+                        </m:ctrlPr>
+                      </m:naryPr>
+                      <m:sub>
+                        <m:ctrlPr>
+                          <w:rPr>
+                            <w:rFonts w:ascii="Cambria Math" w:eastAsiaTheme="minorEastAsia" w:hAnsi="Cambria Math"/>
+                            <w:i/>
+                            <w:sz w:val="20"/>
+                            <w:szCs w:val="20"/>
+                            <w:lang w:val="en-US"/>
+                          </w:rPr>
+                        </m:ctrlPr>
+                      </m:sub>
+                      <m:sup>
+                        <m:ctrlPr>
+                          <w:rPr>
+                            <w:rFonts w:ascii="Cambria Math" w:eastAsiaTheme="minorEastAsia" w:hAnsi="Cambria Math"/>
+                            <w:i/>
+                            <w:sz w:val="20"/>
+                            <w:szCs w:val="20"/>
+                            <w:lang w:val="en-US"/>
+                          </w:rPr>
+                        </m:ctrlPr>
+                      </m:sup>
+                      <m:e>
+                        <m:r>
+                          <w:rPr>
+                            <w:rFonts w:ascii="Cambria Math" w:eastAsiaTheme="minorEastAsia" w:hAnsi="Cambria Math"/>
+                            <w:sz w:val="20"/>
+                            <w:szCs w:val="20"/>
+                            <w:lang w:val="en-US"/>
+                          </w:rPr>
+                          <m:t>X</m:t>
+                        </m:r>
+                        <m:ctrlPr>
+                          <w:rPr>
+                            <w:rFonts w:ascii="Cambria Math" w:eastAsiaTheme="minorEastAsia" w:hAnsi="Cambria Math"/>
+                            <w:i/>
+                            <w:sz w:val="20"/>
+                            <w:szCs w:val="20"/>
+                            <w:lang w:val="en-US"/>
+                          </w:rPr>
+                        </m:ctrlPr>
+                      </m:e>
+                    </m:nary>
+                    <m:ctrlPr>
+                      <w:rPr>
+                        <w:rFonts w:ascii="Cambria Math" w:eastAsiaTheme="minorEastAsia" w:hAnsi="Cambria Math"/>
+                        <w:i/>
+                        <w:sz w:val="20"/>
+                        <w:szCs w:val="20"/>
+                        <w:lang w:val="en-US"/>
+                      </w:rPr>
+                    </m:ctrlPr>
+                  </m:num>
+                  <m:den>
+                    <m:r>
+                      <w:rPr>
+                        <w:rFonts w:ascii="Cambria Math" w:eastAsiaTheme="minorEastAsia" w:hAnsi="Cambria Math"/>
+                        <w:sz w:val="20"/>
+                        <w:szCs w:val="20"/>
+                        <w:lang w:val="en-US"/>
+                      </w:rPr>
+                      <m:t>N</m:t>
+                    </m:r>
+                    <m:ctrlPr>
+                      <w:rPr>
+                        <w:rFonts w:ascii="Cambria Math" w:eastAsiaTheme="minorEastAsia" w:hAnsi="Cambria Math"/>
+                        <w:i/>
+                        <w:sz w:val="20"/>
+                        <w:szCs w:val="20"/>
+                        <w:lang w:val="en-US"/>
+                      </w:rPr>
+                    </m:ctrlPr>
+                  </m:den>
+                </m:f>
+                <m:ctrlPr>
+                  <w:rPr>
+                    <w:rFonts w:ascii="Cambria Math" w:eastAsiaTheme="minorEastAsia" w:hAnsi="Cambria Math"/>
+                    <w:i/>
+                    <w:sz w:val="20"/>
+                    <w:szCs w:val="20"/>
+                    <w:lang w:val="en-US"/>
+                  </w:rPr>
+                </m:ctrlPr>
+              </m:e>
+            </m:d>
+          </m:e>
+          <m:sup>
+            <m:r>
+              <w:rPr>
+                <w:rFonts w:ascii="Cambria Math" w:eastAsiaTheme="minorEastAsia" w:hAnsi="Cambria Math"/>
+                <w:sz w:val="20"/>
+                <w:szCs w:val="20"/>
+                <w:lang w:val="en-US"/>
+              </w:rPr>
+              <m:t>2</m:t>
+            </m:r>
+          </m:sup>
+        </m:sSup>
+      </m:oMath>
+    </w:p>
+    <w:p>
+      <w:pPr>
+        <w:tabs>
+          <w:tab w:val="left" w:pos="2977"/>
+        </w:tabs>
+        <w:spacing w:after="0" w:line="240" w:lineRule="auto"/>
+        <w:rPr>
+          <w:rFonts w:eastAsiaTheme="minorEastAsia"/>
+          <w:sz w:val="20"/>
+          <w:szCs w:val="20"/>
+          <w:lang w:val="en-US"/>
+        </w:rPr>
+      </w:pPr>
+      <w:r>
+        <w:rPr>
+          <w:rFonts w:eastAsiaTheme="minorEastAsia"/>
+          <w:sz w:val="20"/>
+          <w:szCs w:val="20"/>
+          <w:lang w:val="en-US"/>
+        </w:rPr>
+        <w:t xml:space="preserve">Covariance of two vectors </w:t>
+      </w:r>
+      <m:oMath>
+        <m:r>
+          <w:rPr>
+            <w:rFonts w:ascii="Cambria Math" w:eastAsiaTheme="minorEastAsia" w:hAnsi="Cambria Math"/>
+            <w:sz w:val="20"/>
+            <w:szCs w:val="20"/>
+            <w:lang w:val="en-US"/>
+          </w:rPr>
+          <m:t>X</m:t>
+        </m:r>
+      </m:oMath>
+      <w:r>
+        <w:rPr>
+          <w:rFonts w:eastAsiaTheme="minorEastAsia"/>
+          <w:sz w:val="20"/>
+          <w:szCs w:val="20"/>
+          <w:lang w:val="en-US"/>
+        </w:rPr>
+        <w:t xml:space="preserve"> and </w:t>
+      </w:r>
+      <m:oMath>
+        <m:r>
+          <w:rPr>
+            <w:rFonts w:ascii="Cambria Math" w:eastAsiaTheme="minorEastAsia" w:hAnsi="Cambria Math"/>
+            <w:sz w:val="20"/>
+            <w:szCs w:val="20"/>
+            <w:lang w:val="en-US"/>
+          </w:rPr>
+          <m:t>Y</m:t>
+        </m:r>
+      </m:oMath>
+      <w:r>
+        <w:rPr>
+          <w:rFonts w:eastAsiaTheme="minorEastAsia"/>
+          <w:sz w:val="20"/>
+          <w:szCs w:val="20"/>
+          <w:lang w:val="en-US"/>
+        </w:rPr>
+        <w:t>:</w:t>
+      </w:r>
+      <w:r>
+        <w:rPr>
+          <w:rFonts w:eastAsiaTheme="minorEastAsia"/>
+          <w:sz w:val="20"/>
+          <w:szCs w:val="20"/>
+          <w:lang w:val="en-US"/>
+        </w:rPr>
+        <w:t xml:space="preserve"> </w:t>
+      </w:r>
+      <m:oMath>
+        <m:r>
+          <m:rPr>
+            <m:nor/>
+          </m:rPr>
+          <w:rPr>
+            <w:rFonts w:ascii="Cambria Math" w:eastAsiaTheme="minorEastAsia" w:hAnsi="Cambria Math"/>
+            <w:sz w:val="20"/>
+            <w:szCs w:val="20"/>
+            <w:lang w:val="en-US"/>
+          </w:rPr>
+          <m:t>Cov</m:t>
+        </m:r>
+        <m:d>
+          <m:dPr>
+            <m:ctrlPr>
+              <w:rPr>
+                <w:rFonts w:ascii="Cambria Math" w:eastAsiaTheme="minorEastAsia" w:hAnsi="Cambria Math"/>
+                <w:i/>
+                <w:sz w:val="20"/>
+                <w:szCs w:val="20"/>
+                <w:lang w:val="en-US"/>
+              </w:rPr>
+            </m:ctrlPr>
+          </m:dPr>
+          <m:e>
+            <m:r>
+              <w:rPr>
+                <w:rFonts w:ascii="Cambria Math" w:eastAsiaTheme="minorEastAsia" w:hAnsi="Cambria Math"/>
+                <w:sz w:val="20"/>
+                <w:szCs w:val="20"/>
+                <w:lang w:val="en-US"/>
+              </w:rPr>
+              <m:t>X,Y</m:t>
+            </m:r>
+          </m:e>
+        </m:d>
+        <m:r>
+          <w:rPr>
+            <w:rFonts w:ascii="Cambria Math" w:eastAsiaTheme="minorEastAsia" w:hAnsi="Cambria Math"/>
+            <w:sz w:val="20"/>
+            <w:szCs w:val="20"/>
+            <w:lang w:val="en-US"/>
+          </w:rPr>
+          <m:t>=</m:t>
+        </m:r>
+        <m:f>
+          <m:fPr>
+            <m:ctrlPr>
+              <w:rPr>
+                <w:rFonts w:ascii="Cambria Math" w:eastAsiaTheme="minorEastAsia" w:hAnsi="Cambria Math"/>
+                <w:sz w:val="20"/>
+                <w:szCs w:val="20"/>
+                <w:lang w:val="en-US"/>
+              </w:rPr>
+            </m:ctrlPr>
+          </m:fPr>
+          <m:num>
+            <m:nary>
+              <m:naryPr>
+                <m:chr m:val="∑"/>
+                <m:ctrlPr>
+                  <w:rPr>
+                    <w:rFonts w:ascii="Cambria Math" w:eastAsiaTheme="minorEastAsia" w:hAnsi="Cambria Math"/>
+                    <w:sz w:val="20"/>
+                    <w:szCs w:val="20"/>
+                    <w:lang w:val="en-US"/>
+                  </w:rPr>
+                </m:ctrlPr>
+              </m:naryPr>
+              <m:sub>
+                <m:r>
+                  <w:rPr>
+                    <w:rFonts w:ascii="Cambria Math" w:eastAsiaTheme="minorEastAsia" w:hAnsi="Cambria Math"/>
+                    <w:sz w:val="20"/>
+                    <w:szCs w:val="20"/>
+                    <w:lang w:val="en-US"/>
+                  </w:rPr>
+                  <m:t>i=1</m:t>
+                </m:r>
+                <m:ctrlPr>
+                  <w:rPr>
+                    <w:rFonts w:ascii="Cambria Math" w:eastAsiaTheme="minorEastAsia" w:hAnsi="Cambria Math"/>
+                    <w:i/>
+                    <w:sz w:val="20"/>
+                    <w:szCs w:val="20"/>
+                    <w:lang w:val="en-US"/>
+                  </w:rPr>
+                </m:ctrlPr>
+              </m:sub>
+              <m:sup>
+                <m:r>
+                  <w:rPr>
+                    <w:rFonts w:ascii="Cambria Math" w:eastAsiaTheme="minorEastAsia" w:hAnsi="Cambria Math"/>
+                    <w:sz w:val="20"/>
+                    <w:szCs w:val="20"/>
+                    <w:lang w:val="en-US"/>
+                  </w:rPr>
+                  <m:t>n</m:t>
+                </m:r>
+                <m:ctrlPr>
+                  <w:rPr>
+                    <w:rFonts w:ascii="Cambria Math" w:eastAsiaTheme="minorEastAsia" w:hAnsi="Cambria Math"/>
+                    <w:i/>
+                    <w:sz w:val="20"/>
+                    <w:szCs w:val="20"/>
+                    <w:lang w:val="en-US"/>
+                  </w:rPr>
+                </m:ctrlPr>
+              </m:sup>
+              <m:e>
+                <m:d>
+                  <m:dPr>
+                    <m:ctrlPr>
+                      <w:rPr>
+                        <w:rFonts w:ascii="Cambria Math" w:eastAsiaTheme="minorEastAsia" w:hAnsi="Cambria Math"/>
+                        <w:i/>
+                        <w:sz w:val="20"/>
+                        <w:szCs w:val="20"/>
+                        <w:lang w:val="en-US"/>
+                      </w:rPr>
+                    </m:ctrlPr>
+                  </m:dPr>
+                  <m:e>
+                    <m:sSub>
+                      <m:sSubPr>
+                        <m:ctrlPr>
+                          <w:rPr>
+                            <w:rFonts w:ascii="Cambria Math" w:eastAsiaTheme="minorEastAsia" w:hAnsi="Cambria Math"/>
+                            <w:i/>
+                            <w:sz w:val="20"/>
+                            <w:szCs w:val="20"/>
+                            <w:lang w:val="en-US"/>
+                          </w:rPr>
+                        </m:ctrlPr>
+                      </m:sSubPr>
+                      <m:e>
+                        <m:r>
+                          <w:rPr>
+                            <w:rFonts w:ascii="Cambria Math" w:eastAsiaTheme="minorEastAsia" w:hAnsi="Cambria Math"/>
+                            <w:sz w:val="20"/>
+                            <w:szCs w:val="20"/>
+                            <w:lang w:val="en-US"/>
+                          </w:rPr>
+                          <m:t>X</m:t>
+                        </m:r>
+                      </m:e>
+                      <m:sub>
+                        <m:r>
+                          <w:rPr>
+                            <w:rFonts w:ascii="Cambria Math" w:eastAsiaTheme="minorEastAsia" w:hAnsi="Cambria Math"/>
+                            <w:sz w:val="20"/>
+                            <w:szCs w:val="20"/>
+                            <w:lang w:val="en-US"/>
+                          </w:rPr>
+                          <m:t>i</m:t>
+                        </m:r>
+                      </m:sub>
+                    </m:sSub>
+                    <m:r>
+                      <w:rPr>
+                        <w:rFonts w:ascii="Cambria Math" w:eastAsiaTheme="minorEastAsia" w:hAnsi="Cambria Math"/>
+                        <w:sz w:val="20"/>
+                        <w:szCs w:val="20"/>
+                        <w:lang w:val="en-US"/>
+                      </w:rPr>
+                      <m:t>-</m:t>
+                    </m:r>
+                    <m:acc>
+                      <m:accPr>
+                        <m:chr m:val="̅"/>
+                        <m:ctrlPr>
+                          <w:rPr>
+                            <w:rFonts w:ascii="Cambria Math" w:eastAsiaTheme="minorEastAsia" w:hAnsi="Cambria Math"/>
+                            <w:sz w:val="20"/>
+                            <w:szCs w:val="20"/>
+                            <w:lang w:val="en-US"/>
+                          </w:rPr>
+                        </m:ctrlPr>
+                      </m:accPr>
+                      <m:e>
+                        <m:r>
+                          <w:rPr>
+                            <w:rFonts w:ascii="Cambria Math" w:eastAsiaTheme="minorEastAsia" w:hAnsi="Cambria Math"/>
+                            <w:sz w:val="20"/>
+                            <w:szCs w:val="20"/>
+                            <w:lang w:val="en-US"/>
+                          </w:rPr>
+                          <m:t>X</m:t>
+                        </m:r>
+                      </m:e>
+                    </m:acc>
+                  </m:e>
+                </m:d>
+                <m:d>
+                  <m:dPr>
+                    <m:ctrlPr>
+                      <w:rPr>
+                        <w:rFonts w:ascii="Cambria Math" w:eastAsiaTheme="minorEastAsia" w:hAnsi="Cambria Math"/>
+                        <w:i/>
+                        <w:sz w:val="20"/>
+                        <w:szCs w:val="20"/>
+                        <w:lang w:val="en-US"/>
+                      </w:rPr>
+                    </m:ctrlPr>
+                  </m:dPr>
+                  <m:e>
+                    <m:sSub>
+                      <m:sSubPr>
+                        <m:ctrlPr>
+                          <w:rPr>
+                            <w:rFonts w:ascii="Cambria Math" w:eastAsiaTheme="minorEastAsia" w:hAnsi="Cambria Math"/>
+                            <w:i/>
+                            <w:sz w:val="20"/>
+                            <w:szCs w:val="20"/>
+                            <w:lang w:val="en-US"/>
+                          </w:rPr>
+                        </m:ctrlPr>
+                      </m:sSubPr>
+                      <m:e>
+                        <m:r>
+                          <w:rPr>
+                            <w:rFonts w:ascii="Cambria Math" w:eastAsiaTheme="minorEastAsia" w:hAnsi="Cambria Math"/>
+                            <w:sz w:val="20"/>
+                            <w:szCs w:val="20"/>
+                            <w:lang w:val="en-US"/>
+                          </w:rPr>
+                          <m:t>Y</m:t>
+                        </m:r>
+                      </m:e>
+                      <m:sub>
+                        <m:r>
+                          <w:rPr>
+                            <w:rFonts w:ascii="Cambria Math" w:eastAsiaTheme="minorEastAsia" w:hAnsi="Cambria Math"/>
+                            <w:sz w:val="20"/>
+                            <w:szCs w:val="20"/>
+                            <w:lang w:val="en-US"/>
+                          </w:rPr>
+                          <m:t>i</m:t>
+                        </m:r>
+                      </m:sub>
+                    </m:sSub>
+                    <m:r>
+                      <w:rPr>
+                        <w:rFonts w:ascii="Cambria Math" w:eastAsiaTheme="minorEastAsia" w:hAnsi="Cambria Math"/>
+                        <w:sz w:val="20"/>
+                        <w:szCs w:val="20"/>
+                        <w:lang w:val="en-US"/>
+                      </w:rPr>
+                      <m:t>-</m:t>
+                    </m:r>
+                    <m:acc>
+                      <m:accPr>
+                        <m:chr m:val="̅"/>
+                        <m:ctrlPr>
+                          <w:rPr>
+                            <w:rFonts w:ascii="Cambria Math" w:eastAsiaTheme="minorEastAsia" w:hAnsi="Cambria Math"/>
+                            <w:sz w:val="20"/>
+                            <w:szCs w:val="20"/>
+                            <w:lang w:val="en-US"/>
+                          </w:rPr>
+                        </m:ctrlPr>
+                      </m:accPr>
+                      <m:e>
+                        <m:r>
+                          <w:rPr>
+                            <w:rFonts w:ascii="Cambria Math" w:eastAsiaTheme="minorEastAsia" w:hAnsi="Cambria Math"/>
+                            <w:sz w:val="20"/>
+                            <w:szCs w:val="20"/>
+                            <w:lang w:val="en-US"/>
+                          </w:rPr>
+                          <m:t>Y</m:t>
+                        </m:r>
+                      </m:e>
+                    </m:acc>
+                  </m:e>
+                </m:d>
+                <m:ctrlPr>
+                  <w:rPr>
+                    <w:rFonts w:ascii="Cambria Math" w:eastAsiaTheme="minorEastAsia" w:hAnsi="Cambria Math"/>
+                    <w:i/>
+                    <w:sz w:val="20"/>
+                    <w:szCs w:val="20"/>
+                    <w:lang w:val="en-US"/>
+                  </w:rPr>
+                </m:ctrlPr>
+              </m:e>
+            </m:nary>
+            <m:ctrlPr>
+              <w:rPr>
+                <w:rFonts w:ascii="Cambria Math" w:eastAsiaTheme="minorEastAsia" w:hAnsi="Cambria Math"/>
+                <w:i/>
+                <w:sz w:val="20"/>
+                <w:szCs w:val="20"/>
+                <w:lang w:val="en-US"/>
+              </w:rPr>
+            </m:ctrlPr>
+          </m:num>
+          <m:den>
+            <m:r>
+              <w:rPr>
+                <w:rFonts w:ascii="Cambria Math" w:eastAsiaTheme="minorEastAsia" w:hAnsi="Cambria Math"/>
+                <w:sz w:val="20"/>
+                <w:szCs w:val="20"/>
+                <w:lang w:val="en-US"/>
+              </w:rPr>
+              <m:t>n-1</m:t>
+            </m:r>
+            <m:ctrlPr>
+              <w:rPr>
+                <w:rFonts w:ascii="Cambria Math" w:eastAsiaTheme="minorEastAsia" w:hAnsi="Cambria Math"/>
+                <w:i/>
+                <w:sz w:val="20"/>
+                <w:szCs w:val="20"/>
+                <w:lang w:val="en-US"/>
+              </w:rPr>
+            </m:ctrlPr>
+          </m:den>
+        </m:f>
+      </m:oMath>
+    </w:p>
+    <w:p>
+      <w:pPr>
+        <w:tabs>
+          <w:tab w:val="left" w:pos="2977"/>
+        </w:tabs>
+        <w:spacing w:after="0" w:line="240" w:lineRule="auto"/>
+        <w:rPr>
+          <w:rFonts w:eastAsiaTheme="minorEastAsia"/>
+          <w:sz w:val="20"/>
+          <w:szCs w:val="20"/>
+          <w:lang w:val="en-US"/>
+        </w:rPr>
+      </w:pPr>
+      <w:r>
+        <w:rPr>
+          <w:rFonts w:eastAsiaTheme="minorEastAsia"/>
+          <w:sz w:val="20"/>
+          <w:szCs w:val="20"/>
+          <w:lang w:val="en-US"/>
+        </w:rPr>
+        <w:t xml:space="preserve">For a centered matrix </w:t>
+      </w:r>
+      <m:oMath>
+        <m:r>
+          <w:rPr>
+            <w:rFonts w:ascii="Cambria Math" w:eastAsiaTheme="minorEastAsia" w:hAnsi="Cambria Math"/>
+            <w:sz w:val="20"/>
+            <w:szCs w:val="20"/>
+            <w:lang w:val="en-US"/>
+          </w:rPr>
+          <m:t>X</m:t>
+        </m:r>
+      </m:oMath>
+      <w:r>
+        <w:rPr>
+          <w:rFonts w:eastAsiaTheme="minorEastAsia"/>
+          <w:sz w:val="20"/>
+          <w:szCs w:val="20"/>
+          <w:lang w:val="en-US"/>
+        </w:rPr>
+        <w:t xml:space="preserve"> (columns have mean 0):</w:t>
+      </w:r>
+      <w:r>
+        <w:rPr>
+          <w:rFonts w:eastAsiaTheme="minorEastAsia"/>
+          <w:sz w:val="20"/>
+          <w:szCs w:val="20"/>
+          <w:lang w:val="en-US"/>
+        </w:rPr>
+        <w:t xml:space="preserve"> </w:t>
+      </w:r>
+      <m:oMath>
+        <m:sSup>
+          <m:sSupPr>
+            <m:ctrlPr>
+              <w:rPr>
+                <w:rFonts w:ascii="Cambria Math" w:eastAsiaTheme="minorEastAsia" w:hAnsi="Cambria Math"/>
+                <w:i/>
+                <w:sz w:val="20"/>
+                <w:szCs w:val="20"/>
+                <w:lang w:val="en-US"/>
+              </w:rPr>
+            </m:ctrlPr>
+          </m:sSupPr>
+          <m:e>
+            <m:r>
+              <w:rPr>
+                <w:rFonts w:ascii="Cambria Math" w:eastAsiaTheme="minorEastAsia" w:hAnsi="Cambria Math"/>
+                <w:sz w:val="20"/>
+                <w:szCs w:val="20"/>
+                <w:lang w:val="en-US"/>
+              </w:rPr>
+              <m:t>X</m:t>
+            </m:r>
+          </m:e>
+          <m:sup>
+            <m:r>
+              <w:rPr>
+                <w:rFonts w:ascii="Cambria Math" w:eastAsiaTheme="minorEastAsia" w:hAnsi="Cambria Math"/>
+                <w:sz w:val="20"/>
+                <w:szCs w:val="20"/>
+                <w:lang w:val="en-US"/>
+              </w:rPr>
+              <m:t>'</m:t>
+            </m:r>
+          </m:sup>
+        </m:sSup>
+        <m:r>
+          <w:rPr>
+            <w:rFonts w:ascii="Cambria Math" w:eastAsiaTheme="minorEastAsia" w:hAnsi="Cambria Math"/>
+            <w:sz w:val="20"/>
+            <w:szCs w:val="20"/>
+            <w:lang w:val="en-US"/>
+          </w:rPr>
+          <m:t>X=</m:t>
+        </m:r>
+        <m:r>
+          <m:rPr>
+            <m:nor/>
+          </m:rPr>
+          <w:rPr>
+            <w:rFonts w:ascii="Cambria Math" w:eastAsiaTheme="minorEastAsia" w:hAnsi="Cambria Math"/>
+            <w:sz w:val="20"/>
+            <w:szCs w:val="20"/>
+            <w:lang w:val="en-US"/>
+          </w:rPr>
+          <m:t>Cov</m:t>
+        </m:r>
+        <m:d>
+          <m:dPr>
+            <m:ctrlPr>
+              <w:rPr>
+                <w:rFonts w:ascii="Cambria Math" w:eastAsiaTheme="minorEastAsia" w:hAnsi="Cambria Math"/>
+                <w:i/>
+                <w:sz w:val="20"/>
+                <w:szCs w:val="20"/>
+                <w:lang w:val="en-US"/>
+              </w:rPr>
+            </m:ctrlPr>
+          </m:dPr>
+          <m:e>
+            <m:r>
+              <w:rPr>
+                <w:rFonts w:ascii="Cambria Math" w:eastAsiaTheme="minorEastAsia" w:hAnsi="Cambria Math"/>
+                <w:sz w:val="20"/>
+                <w:szCs w:val="20"/>
+                <w:lang w:val="en-US"/>
+              </w:rPr>
+              <m:t>X</m:t>
+            </m:r>
+          </m:e>
+        </m:d>
+        <m:r>
+          <m:rPr>
+            <m:sty m:val="p"/>
+          </m:rPr>
+          <w:rPr>
+            <w:rFonts w:ascii="Cambria Math" w:eastAsiaTheme="minorEastAsia" w:hAnsi="Cambria Math"/>
+            <w:sz w:val="20"/>
+            <w:szCs w:val="20"/>
+            <w:lang w:val="en-US"/>
+          </w:rPr>
+          <m:t>⋅</m:t>
+        </m:r>
+        <m:d>
+          <m:dPr>
+            <m:ctrlPr>
+              <w:rPr>
+                <w:rFonts w:ascii="Cambria Math" w:eastAsiaTheme="minorEastAsia" w:hAnsi="Cambria Math"/>
+                <w:i/>
+                <w:sz w:val="20"/>
+                <w:szCs w:val="20"/>
+                <w:lang w:val="en-US"/>
+              </w:rPr>
+            </m:ctrlPr>
+          </m:dPr>
+          <m:e>
+            <m:r>
+              <w:rPr>
+                <w:rFonts w:ascii="Cambria Math" w:eastAsiaTheme="minorEastAsia" w:hAnsi="Cambria Math"/>
+                <w:sz w:val="20"/>
+                <w:szCs w:val="20"/>
+                <w:lang w:val="en-US"/>
+              </w:rPr>
+              <m:t>n-1</m:t>
+            </m:r>
+          </m:e>
+        </m:d>
+      </m:oMath>
+    </w:p>
+    <w:p>
+      <w:pPr>
+        <w:tabs>
+          <w:tab w:val="left" w:pos="2977"/>
+        </w:tabs>
+        <w:spacing w:after="0" w:line="240" w:lineRule="auto"/>
+        <w:rPr>
+          <w:rFonts w:eastAsiaTheme="minorEastAsia"/>
+          <w:sz w:val="20"/>
+          <w:szCs w:val="20"/>
+        </w:rPr>
+      </w:pPr>
+      <w:r>
+        <w:rPr>
+          <w:rFonts w:eastAsiaTheme="minorEastAsia"/>
+          <w:sz w:val="20"/>
+          <w:szCs w:val="20"/>
+        </w:rPr>
+        <w:t xml:space="preserve">La transposición de un escalar no afecta su valor: </w:t>
+      </w:r>
+      <m:oMath>
+        <m:sSup>
+          <m:sSupPr>
+            <m:ctrlPr>
+              <w:rPr>
+                <w:rFonts w:ascii="Cambria Math" w:eastAsiaTheme="minorEastAsia" w:hAnsi="Cambria Math"/>
+                <w:i/>
+                <w:sz w:val="20"/>
+                <w:szCs w:val="20"/>
+              </w:rPr>
+            </m:ctrlPr>
+          </m:sSupPr>
+          <m:e>
+            <m:r>
+              <w:rPr>
+                <w:rFonts w:ascii="Cambria Math" w:eastAsiaTheme="minorEastAsia" w:hAnsi="Cambria Math"/>
+                <w:sz w:val="20"/>
+                <w:szCs w:val="20"/>
+              </w:rPr>
+              <m:t>a</m:t>
+            </m:r>
+          </m:e>
+          <m:sup>
+            <m:r>
+              <w:rPr>
+                <w:rFonts w:ascii="Cambria Math" w:eastAsiaTheme="minorEastAsia" w:hAnsi="Cambria Math"/>
+                <w:sz w:val="20"/>
+                <w:szCs w:val="20"/>
+              </w:rPr>
+              <m:t>'</m:t>
+            </m:r>
+          </m:sup>
+        </m:sSup>
+        <m:r>
+          <w:rPr>
+            <w:rFonts w:ascii="Cambria Math" w:eastAsiaTheme="minorEastAsia" w:hAnsi="Cambria Math"/>
+            <w:sz w:val="20"/>
+            <w:szCs w:val="20"/>
+          </w:rPr>
+          <m:t>=a</m:t>
+        </m:r>
+      </m:oMath>
+    </w:p>
+    <w:p>
+      <w:pPr>
+        <w:tabs>
+          <w:tab w:val="left" w:pos="2977"/>
+        </w:tabs>
+        <w:spacing w:after="0" w:line="240" w:lineRule="auto"/>
+        <w:rPr>
+          <w:rFonts w:eastAsiaTheme="minorEastAsia"/>
+          <w:sz w:val="20"/>
+          <w:szCs w:val="20"/>
+        </w:rPr>
+      </w:pPr>
     </w:p>
     <w:sectPr>
       <w:pgSz w:w="12240" w:h="15840"/>
@@ -12389,6 +14668,7 @@
   <w:style w:type="character" w:default="1" w:styleId="DefaultParagraphFont">
     <w:name w:val="Default Paragraph Font"/>
     <w:uiPriority w:val="1"/>
+    <w:semiHidden/>
     <w:unhideWhenUsed/>
   </w:style>
   <w:style w:type="table" w:default="1" w:styleId="TableNormal">

</xml_diff>

<commit_message>
Update of the file of formulas
</commit_message>
<xml_diff>
--- a/SummaryExam1IS.docx
+++ b/SummaryExam1IS.docx
@@ -1942,7 +1942,23 @@
           <w:sz w:val="20"/>
           <w:szCs w:val="20"/>
         </w:rPr>
-        <w:t>La Cota Inferior de Cramér-Rao</w:t>
+        <w:t xml:space="preserve">La Cota Inferior de </w:t>
+      </w:r>
+      <w:proofErr w:type="spellStart"/>
+      <w:r>
+        <w:rPr>
+          <w:sz w:val="20"/>
+          <w:szCs w:val="20"/>
+        </w:rPr>
+        <w:t>Cramér</w:t>
+      </w:r>
+      <w:proofErr w:type="spellEnd"/>
+      <w:r>
+        <w:rPr>
+          <w:sz w:val="20"/>
+          <w:szCs w:val="20"/>
+        </w:rPr>
+        <w:t>-Rao</w:t>
       </w:r>
       <w:r>
         <w:rPr>
@@ -2615,7 +2631,23 @@
           <w:sz w:val="20"/>
           <w:szCs w:val="20"/>
         </w:rPr>
-        <w:t>es eficiente si alcanza la Cota Inferior de Cramér-Rao:</w:t>
+        <w:t xml:space="preserve">es eficiente si alcanza la Cota Inferior de </w:t>
+      </w:r>
+      <w:proofErr w:type="spellStart"/>
+      <w:r>
+        <w:rPr>
+          <w:sz w:val="20"/>
+          <w:szCs w:val="20"/>
+        </w:rPr>
+        <w:t>Cramér</w:t>
+      </w:r>
+      <w:proofErr w:type="spellEnd"/>
+      <w:r>
+        <w:rPr>
+          <w:sz w:val="20"/>
+          <w:szCs w:val="20"/>
+        </w:rPr>
+        <w:t>-Rao:</w:t>
       </w:r>
       <w:r>
         <w:rPr>
@@ -3248,7 +3280,23 @@
           <w:sz w:val="20"/>
           <w:szCs w:val="20"/>
         </w:rPr>
-        <w:t xml:space="preserve">Lema de Neyman-Pearson </w:t>
+        <w:t xml:space="preserve">Lema de </w:t>
+      </w:r>
+      <w:proofErr w:type="spellStart"/>
+      <w:r>
+        <w:rPr>
+          <w:sz w:val="20"/>
+          <w:szCs w:val="20"/>
+        </w:rPr>
+        <w:t>Neyman</w:t>
+      </w:r>
+      <w:proofErr w:type="spellEnd"/>
+      <w:r>
+        <w:rPr>
+          <w:sz w:val="20"/>
+          <w:szCs w:val="20"/>
+        </w:rPr>
+        <w:t xml:space="preserve">-Pearson </w:t>
       </w:r>
       <m:oMath>
         <m:sSub>
@@ -4318,6 +4366,7 @@
         </w:rPr>
         <w:t xml:space="preserve"> </w:t>
       </w:r>
+      <w:proofErr w:type="spellStart"/>
       <m:oMath>
         <m:r>
           <m:rPr>
@@ -4330,6 +4379,7 @@
           </w:rPr>
           <m:t>Cov</m:t>
         </m:r>
+        <w:proofErr w:type="spellEnd"/>
         <m:d>
           <m:dPr>
             <m:ctrlPr>
@@ -10736,6 +10786,7 @@
         </w:rPr>
         <w:t xml:space="preserve"> </w:t>
       </w:r>
+      <w:proofErr w:type="spellStart"/>
       <m:oMath>
         <m:r>
           <m:rPr>
@@ -10748,6 +10799,7 @@
           </w:rPr>
           <m:t>Exp</m:t>
         </m:r>
+        <w:proofErr w:type="spellEnd"/>
         <m:d>
           <m:dPr>
             <m:ctrlPr>
@@ -10963,6 +11015,7 @@
         </w:rPr>
         <w:t xml:space="preserve"> </w:t>
       </w:r>
+      <w:proofErr w:type="spellStart"/>
       <m:oMath>
         <m:r>
           <m:rPr>
@@ -10975,6 +11028,7 @@
           </w:rPr>
           <m:t>Poisson</m:t>
         </m:r>
+        <w:proofErr w:type="spellEnd"/>
         <m:d>
           <m:dPr>
             <m:ctrlPr>
@@ -13367,6 +13421,7 @@
         </w:rPr>
         <w:t xml:space="preserve"> </w:t>
       </w:r>
+      <w:proofErr w:type="spellStart"/>
       <m:oMath>
         <m:r>
           <m:rPr>
@@ -13380,6 +13435,7 @@
           </w:rPr>
           <m:t>Cov</m:t>
         </m:r>
+        <w:proofErr w:type="spellEnd"/>
         <m:d>
           <m:dPr>
             <m:ctrlPr>
@@ -13931,6 +13987,2344 @@
           <w:rFonts w:eastAsiaTheme="minorEastAsia"/>
           <w:sz w:val="20"/>
           <w:szCs w:val="20"/>
+        </w:rPr>
+      </w:pPr>
+      <w:r>
+        <w:rPr>
+          <w:rFonts w:eastAsiaTheme="minorEastAsia"/>
+          <w:sz w:val="20"/>
+          <w:szCs w:val="20"/>
+        </w:rPr>
+        <w:t>\</w:t>
+      </w:r>
+      <w:proofErr w:type="spellStart"/>
+      <w:r>
+        <w:rPr>
+          <w:rFonts w:eastAsiaTheme="minorEastAsia"/>
+          <w:sz w:val="20"/>
+          <w:szCs w:val="20"/>
+        </w:rPr>
+        <w:t>documentclass</w:t>
+      </w:r>
+      <w:proofErr w:type="spellEnd"/>
+      <w:r>
+        <w:rPr>
+          <w:rFonts w:eastAsiaTheme="minorEastAsia"/>
+          <w:sz w:val="20"/>
+          <w:szCs w:val="20"/>
+        </w:rPr>
+        <w:t>{</w:t>
+      </w:r>
+      <w:proofErr w:type="spellStart"/>
+      <w:r>
+        <w:rPr>
+          <w:rFonts w:eastAsiaTheme="minorEastAsia"/>
+          <w:sz w:val="20"/>
+          <w:szCs w:val="20"/>
+        </w:rPr>
+        <w:t>article</w:t>
+      </w:r>
+      <w:proofErr w:type="spellEnd"/>
+      <w:r>
+        <w:rPr>
+          <w:rFonts w:eastAsiaTheme="minorEastAsia"/>
+          <w:sz w:val="20"/>
+          <w:szCs w:val="20"/>
+        </w:rPr>
+        <w:t>}</w:t>
+      </w:r>
+    </w:p>
+    <w:p>
+      <w:pPr>
+        <w:tabs>
+          <w:tab w:val="left" w:pos="2977"/>
+        </w:tabs>
+        <w:spacing w:after="0" w:line="240" w:lineRule="auto"/>
+        <w:rPr>
+          <w:rFonts w:eastAsiaTheme="minorEastAsia"/>
+          <w:sz w:val="20"/>
+          <w:szCs w:val="20"/>
+        </w:rPr>
+      </w:pPr>
+      <w:r>
+        <w:rPr>
+          <w:rFonts w:eastAsiaTheme="minorEastAsia"/>
+          <w:sz w:val="20"/>
+          <w:szCs w:val="20"/>
+        </w:rPr>
+        <w:t>\</w:t>
+      </w:r>
+      <w:proofErr w:type="spellStart"/>
+      <w:r>
+        <w:rPr>
+          <w:rFonts w:eastAsiaTheme="minorEastAsia"/>
+          <w:sz w:val="20"/>
+          <w:szCs w:val="20"/>
+        </w:rPr>
+        <w:t>usepackage</w:t>
+      </w:r>
+      <w:proofErr w:type="spellEnd"/>
+      <w:r>
+        <w:rPr>
+          <w:rFonts w:eastAsiaTheme="minorEastAsia"/>
+          <w:sz w:val="20"/>
+          <w:szCs w:val="20"/>
+        </w:rPr>
+        <w:t>{</w:t>
+      </w:r>
+      <w:proofErr w:type="spellStart"/>
+      <w:r>
+        <w:rPr>
+          <w:rFonts w:eastAsiaTheme="minorEastAsia"/>
+          <w:sz w:val="20"/>
+          <w:szCs w:val="20"/>
+        </w:rPr>
+        <w:t>amsmath</w:t>
+      </w:r>
+      <w:proofErr w:type="spellEnd"/>
+      <w:r>
+        <w:rPr>
+          <w:rFonts w:eastAsiaTheme="minorEastAsia"/>
+          <w:sz w:val="20"/>
+          <w:szCs w:val="20"/>
+        </w:rPr>
+        <w:t>}</w:t>
+      </w:r>
+    </w:p>
+    <w:p>
+      <w:pPr>
+        <w:tabs>
+          <w:tab w:val="left" w:pos="2977"/>
+        </w:tabs>
+        <w:spacing w:after="0" w:line="240" w:lineRule="auto"/>
+        <w:rPr>
+          <w:rFonts w:eastAsiaTheme="minorEastAsia"/>
+          <w:sz w:val="20"/>
+          <w:szCs w:val="20"/>
+        </w:rPr>
+      </w:pPr>
+    </w:p>
+    <w:p>
+      <w:pPr>
+        <w:tabs>
+          <w:tab w:val="left" w:pos="2977"/>
+        </w:tabs>
+        <w:spacing w:after="0" w:line="240" w:lineRule="auto"/>
+        <w:rPr>
+          <w:rFonts w:eastAsiaTheme="minorEastAsia"/>
+          <w:sz w:val="20"/>
+          <w:szCs w:val="20"/>
+        </w:rPr>
+      </w:pPr>
+      <w:r>
+        <w:rPr>
+          <w:rFonts w:eastAsiaTheme="minorEastAsia"/>
+          <w:sz w:val="20"/>
+          <w:szCs w:val="20"/>
+        </w:rPr>
+        <w:t>\</w:t>
+      </w:r>
+      <w:proofErr w:type="spellStart"/>
+      <w:r>
+        <w:rPr>
+          <w:rFonts w:eastAsiaTheme="minorEastAsia"/>
+          <w:sz w:val="20"/>
+          <w:szCs w:val="20"/>
+        </w:rPr>
+        <w:t>begin</w:t>
+      </w:r>
+      <w:proofErr w:type="spellEnd"/>
+      <w:r>
+        <w:rPr>
+          <w:rFonts w:eastAsiaTheme="minorEastAsia"/>
+          <w:sz w:val="20"/>
+          <w:szCs w:val="20"/>
+        </w:rPr>
+        <w:t>{</w:t>
+      </w:r>
+      <w:proofErr w:type="spellStart"/>
+      <w:r>
+        <w:rPr>
+          <w:rFonts w:eastAsiaTheme="minorEastAsia"/>
+          <w:sz w:val="20"/>
+          <w:szCs w:val="20"/>
+        </w:rPr>
+        <w:t>document</w:t>
+      </w:r>
+      <w:proofErr w:type="spellEnd"/>
+      <w:r>
+        <w:rPr>
+          <w:rFonts w:eastAsiaTheme="minorEastAsia"/>
+          <w:sz w:val="20"/>
+          <w:szCs w:val="20"/>
+        </w:rPr>
+        <w:t>}</w:t>
+      </w:r>
+    </w:p>
+    <w:p>
+      <w:pPr>
+        <w:tabs>
+          <w:tab w:val="left" w:pos="2977"/>
+        </w:tabs>
+        <w:spacing w:after="0" w:line="240" w:lineRule="auto"/>
+        <w:rPr>
+          <w:rFonts w:eastAsiaTheme="minorEastAsia"/>
+          <w:sz w:val="20"/>
+          <w:szCs w:val="20"/>
+        </w:rPr>
+      </w:pPr>
+    </w:p>
+    <w:p>
+      <w:pPr>
+        <w:tabs>
+          <w:tab w:val="left" w:pos="2977"/>
+        </w:tabs>
+        <w:spacing w:after="0" w:line="240" w:lineRule="auto"/>
+        <w:rPr>
+          <w:rFonts w:eastAsiaTheme="minorEastAsia"/>
+          <w:sz w:val="20"/>
+          <w:szCs w:val="20"/>
+          <w:lang w:val="en-US"/>
+        </w:rPr>
+      </w:pPr>
+      <w:r>
+        <w:rPr>
+          <w:rFonts w:eastAsiaTheme="minorEastAsia"/>
+          <w:sz w:val="20"/>
+          <w:szCs w:val="20"/>
+          <w:lang w:val="en-US"/>
+        </w:rPr>
+        <w:t>\</w:t>
+      </w:r>
+      <w:proofErr w:type="gramStart"/>
+      <w:r>
+        <w:rPr>
+          <w:rFonts w:eastAsiaTheme="minorEastAsia"/>
+          <w:sz w:val="20"/>
+          <w:szCs w:val="20"/>
+          <w:lang w:val="en-US"/>
+        </w:rPr>
+        <w:t>section*{</w:t>
+      </w:r>
+      <w:proofErr w:type="gramEnd"/>
+      <w:r>
+        <w:rPr>
+          <w:rFonts w:eastAsiaTheme="minorEastAsia"/>
+          <w:sz w:val="20"/>
+          <w:szCs w:val="20"/>
+          <w:lang w:val="en-US"/>
+        </w:rPr>
+        <w:t>Formulas for Predictive Model Metrics}</w:t>
+      </w:r>
+    </w:p>
+    <w:p>
+      <w:pPr>
+        <w:tabs>
+          <w:tab w:val="left" w:pos="2977"/>
+        </w:tabs>
+        <w:spacing w:after="0" w:line="240" w:lineRule="auto"/>
+        <w:rPr>
+          <w:rFonts w:eastAsiaTheme="minorEastAsia"/>
+          <w:sz w:val="20"/>
+          <w:szCs w:val="20"/>
+          <w:lang w:val="en-US"/>
+        </w:rPr>
+      </w:pPr>
+    </w:p>
+    <w:p>
+      <w:pPr>
+        <w:tabs>
+          <w:tab w:val="left" w:pos="2977"/>
+        </w:tabs>
+        <w:spacing w:after="0" w:line="240" w:lineRule="auto"/>
+        <w:rPr>
+          <w:rFonts w:eastAsiaTheme="minorEastAsia"/>
+          <w:sz w:val="20"/>
+          <w:szCs w:val="20"/>
+          <w:lang w:val="en-US"/>
+        </w:rPr>
+      </w:pPr>
+      <w:r>
+        <w:rPr>
+          <w:rFonts w:eastAsiaTheme="minorEastAsia"/>
+          <w:sz w:val="20"/>
+          <w:szCs w:val="20"/>
+          <w:lang w:val="en-US"/>
+        </w:rPr>
+        <w:t>\</w:t>
+      </w:r>
+      <w:proofErr w:type="gramStart"/>
+      <w:r>
+        <w:rPr>
+          <w:rFonts w:eastAsiaTheme="minorEastAsia"/>
+          <w:sz w:val="20"/>
+          <w:szCs w:val="20"/>
+          <w:lang w:val="en-US"/>
+        </w:rPr>
+        <w:t>subsection*{</w:t>
+      </w:r>
+      <w:proofErr w:type="gramEnd"/>
+      <w:r>
+        <w:rPr>
+          <w:rFonts w:eastAsiaTheme="minorEastAsia"/>
+          <w:sz w:val="20"/>
+          <w:szCs w:val="20"/>
+          <w:lang w:val="en-US"/>
+        </w:rPr>
+        <w:t>1. Mean Absolute Error (</w:t>
+      </w:r>
+      <w:proofErr w:type="gramStart"/>
+      <w:r>
+        <w:rPr>
+          <w:rFonts w:eastAsiaTheme="minorEastAsia"/>
+          <w:sz w:val="20"/>
+          <w:szCs w:val="20"/>
+          <w:lang w:val="en-US"/>
+        </w:rPr>
+        <w:t>MAE)}</w:t>
+      </w:r>
+      <w:proofErr w:type="gramEnd"/>
+    </w:p>
+    <w:p>
+      <w:pPr>
+        <w:tabs>
+          <w:tab w:val="left" w:pos="2977"/>
+        </w:tabs>
+        <w:spacing w:after="0" w:line="240" w:lineRule="auto"/>
+        <w:rPr>
+          <w:rFonts w:eastAsiaTheme="minorEastAsia"/>
+          <w:sz w:val="20"/>
+          <w:szCs w:val="20"/>
+          <w:lang w:val="en-US"/>
+        </w:rPr>
+      </w:pPr>
+      <w:r>
+        <w:rPr>
+          <w:rFonts w:eastAsiaTheme="minorEastAsia"/>
+          <w:sz w:val="20"/>
+          <w:szCs w:val="20"/>
+          <w:lang w:val="en-US"/>
+        </w:rPr>
+        <w:t>\[</w:t>
+      </w:r>
+    </w:p>
+    <w:p>
+      <w:pPr>
+        <w:tabs>
+          <w:tab w:val="left" w:pos="2977"/>
+        </w:tabs>
+        <w:spacing w:after="0" w:line="240" w:lineRule="auto"/>
+        <w:rPr>
+          <w:rFonts w:eastAsiaTheme="minorEastAsia"/>
+          <w:sz w:val="20"/>
+          <w:szCs w:val="20"/>
+          <w:lang w:val="en-US"/>
+        </w:rPr>
+      </w:pPr>
+      <w:r>
+        <w:rPr>
+          <w:rFonts w:eastAsiaTheme="minorEastAsia"/>
+          <w:sz w:val="20"/>
+          <w:szCs w:val="20"/>
+          <w:lang w:val="en-US"/>
+        </w:rPr>
+        <w:t>\</w:t>
+      </w:r>
+      <w:proofErr w:type="gramStart"/>
+      <w:r>
+        <w:rPr>
+          <w:rFonts w:eastAsiaTheme="minorEastAsia"/>
+          <w:sz w:val="20"/>
+          <w:szCs w:val="20"/>
+          <w:lang w:val="en-US"/>
+        </w:rPr>
+        <w:t>text{</w:t>
+      </w:r>
+      <w:proofErr w:type="gramEnd"/>
+      <w:r>
+        <w:rPr>
+          <w:rFonts w:eastAsiaTheme="minorEastAsia"/>
+          <w:sz w:val="20"/>
+          <w:szCs w:val="20"/>
+          <w:lang w:val="en-US"/>
+        </w:rPr>
+        <w:t>MAE} = \frac{1}{n} \sum_{</w:t>
+      </w:r>
+      <w:proofErr w:type="spellStart"/>
+      <w:r>
+        <w:rPr>
+          <w:rFonts w:eastAsiaTheme="minorEastAsia"/>
+          <w:sz w:val="20"/>
+          <w:szCs w:val="20"/>
+          <w:lang w:val="en-US"/>
+        </w:rPr>
+        <w:t>i</w:t>
+      </w:r>
+      <w:proofErr w:type="spellEnd"/>
+      <w:r>
+        <w:rPr>
+          <w:rFonts w:eastAsiaTheme="minorEastAsia"/>
+          <w:sz w:val="20"/>
+          <w:szCs w:val="20"/>
+          <w:lang w:val="en-US"/>
+        </w:rPr>
+        <w:t xml:space="preserve">=1}^{n} \left| </w:t>
+      </w:r>
+      <w:proofErr w:type="spellStart"/>
+      <w:r>
+        <w:rPr>
+          <w:rFonts w:eastAsiaTheme="minorEastAsia"/>
+          <w:sz w:val="20"/>
+          <w:szCs w:val="20"/>
+          <w:lang w:val="en-US"/>
+        </w:rPr>
+        <w:t>y_i</w:t>
+      </w:r>
+      <w:proofErr w:type="spellEnd"/>
+      <w:r>
+        <w:rPr>
+          <w:rFonts w:eastAsiaTheme="minorEastAsia"/>
+          <w:sz w:val="20"/>
+          <w:szCs w:val="20"/>
+          <w:lang w:val="en-US"/>
+        </w:rPr>
+        <w:t xml:space="preserve"> - \hat{y}_</w:t>
+      </w:r>
+      <w:proofErr w:type="spellStart"/>
+      <w:r>
+        <w:rPr>
+          <w:rFonts w:eastAsiaTheme="minorEastAsia"/>
+          <w:sz w:val="20"/>
+          <w:szCs w:val="20"/>
+          <w:lang w:val="en-US"/>
+        </w:rPr>
+        <w:t>i</w:t>
+      </w:r>
+      <w:proofErr w:type="spellEnd"/>
+      <w:r>
+        <w:rPr>
+          <w:rFonts w:eastAsiaTheme="minorEastAsia"/>
+          <w:sz w:val="20"/>
+          <w:szCs w:val="20"/>
+          <w:lang w:val="en-US"/>
+        </w:rPr>
+        <w:t xml:space="preserve"> \right|</w:t>
+      </w:r>
+    </w:p>
+    <w:p>
+      <w:pPr>
+        <w:tabs>
+          <w:tab w:val="left" w:pos="2977"/>
+        </w:tabs>
+        <w:spacing w:after="0" w:line="240" w:lineRule="auto"/>
+        <w:rPr>
+          <w:rFonts w:eastAsiaTheme="minorEastAsia"/>
+          <w:sz w:val="20"/>
+          <w:szCs w:val="20"/>
+          <w:lang w:val="en-US"/>
+        </w:rPr>
+      </w:pPr>
+      <w:r>
+        <w:rPr>
+          <w:rFonts w:eastAsiaTheme="minorEastAsia"/>
+          <w:sz w:val="20"/>
+          <w:szCs w:val="20"/>
+          <w:lang w:val="en-US"/>
+        </w:rPr>
+        <w:t>\]</w:t>
+      </w:r>
+    </w:p>
+    <w:p>
+      <w:pPr>
+        <w:tabs>
+          <w:tab w:val="left" w:pos="2977"/>
+        </w:tabs>
+        <w:spacing w:after="0" w:line="240" w:lineRule="auto"/>
+        <w:rPr>
+          <w:rFonts w:eastAsiaTheme="minorEastAsia"/>
+          <w:sz w:val="20"/>
+          <w:szCs w:val="20"/>
+          <w:lang w:val="en-US"/>
+        </w:rPr>
+      </w:pPr>
+      <w:r>
+        <w:rPr>
+          <w:rFonts w:eastAsiaTheme="minorEastAsia"/>
+          <w:sz w:val="20"/>
+          <w:szCs w:val="20"/>
+          <w:lang w:val="en-US"/>
+        </w:rPr>
+        <w:t>Where:</w:t>
+      </w:r>
+    </w:p>
+    <w:p>
+      <w:pPr>
+        <w:tabs>
+          <w:tab w:val="left" w:pos="2977"/>
+        </w:tabs>
+        <w:spacing w:after="0" w:line="240" w:lineRule="auto"/>
+        <w:rPr>
+          <w:rFonts w:eastAsiaTheme="minorEastAsia"/>
+          <w:sz w:val="20"/>
+          <w:szCs w:val="20"/>
+          <w:lang w:val="en-US"/>
+        </w:rPr>
+      </w:pPr>
+      <w:r>
+        <w:rPr>
+          <w:rFonts w:eastAsiaTheme="minorEastAsia"/>
+          <w:sz w:val="20"/>
+          <w:szCs w:val="20"/>
+          <w:lang w:val="en-US"/>
+        </w:rPr>
+        <w:t>\begin{itemize}</w:t>
+      </w:r>
+    </w:p>
+    <w:p>
+      <w:pPr>
+        <w:tabs>
+          <w:tab w:val="left" w:pos="2977"/>
+        </w:tabs>
+        <w:spacing w:after="0" w:line="240" w:lineRule="auto"/>
+        <w:rPr>
+          <w:rFonts w:eastAsiaTheme="minorEastAsia"/>
+          <w:sz w:val="20"/>
+          <w:szCs w:val="20"/>
+          <w:lang w:val="en-US"/>
+        </w:rPr>
+      </w:pPr>
+      <w:r>
+        <w:rPr>
+          <w:rFonts w:eastAsiaTheme="minorEastAsia"/>
+          <w:sz w:val="20"/>
+          <w:szCs w:val="20"/>
+          <w:lang w:val="en-US"/>
+        </w:rPr>
+        <w:t xml:space="preserve">    \item </w:t>
+      </w:r>
+      <w:proofErr w:type="gramStart"/>
+      <w:r>
+        <w:rPr>
+          <w:rFonts w:eastAsiaTheme="minorEastAsia"/>
+          <w:sz w:val="20"/>
+          <w:szCs w:val="20"/>
+          <w:lang w:val="en-US"/>
+        </w:rPr>
+        <w:t xml:space="preserve">\( </w:t>
+      </w:r>
+      <w:proofErr w:type="spellStart"/>
+      <w:r>
+        <w:rPr>
+          <w:rFonts w:eastAsiaTheme="minorEastAsia"/>
+          <w:sz w:val="20"/>
+          <w:szCs w:val="20"/>
+          <w:lang w:val="en-US"/>
+        </w:rPr>
+        <w:t>y</w:t>
+      </w:r>
+      <w:proofErr w:type="gramEnd"/>
+      <w:r>
+        <w:rPr>
+          <w:rFonts w:eastAsiaTheme="minorEastAsia"/>
+          <w:sz w:val="20"/>
+          <w:szCs w:val="20"/>
+          <w:lang w:val="en-US"/>
+        </w:rPr>
+        <w:t>_i</w:t>
+      </w:r>
+      <w:proofErr w:type="spellEnd"/>
+      <w:r>
+        <w:rPr>
+          <w:rFonts w:eastAsiaTheme="minorEastAsia"/>
+          <w:sz w:val="20"/>
+          <w:szCs w:val="20"/>
+          <w:lang w:val="en-US"/>
+        </w:rPr>
+        <w:t xml:space="preserve"> \): Observed value</w:t>
+      </w:r>
+    </w:p>
+    <w:p>
+      <w:pPr>
+        <w:tabs>
+          <w:tab w:val="left" w:pos="2977"/>
+        </w:tabs>
+        <w:spacing w:after="0" w:line="240" w:lineRule="auto"/>
+        <w:rPr>
+          <w:rFonts w:eastAsiaTheme="minorEastAsia"/>
+          <w:sz w:val="20"/>
+          <w:szCs w:val="20"/>
+          <w:lang w:val="en-US"/>
+        </w:rPr>
+      </w:pPr>
+      <w:r>
+        <w:rPr>
+          <w:rFonts w:eastAsiaTheme="minorEastAsia"/>
+          <w:sz w:val="20"/>
+          <w:szCs w:val="20"/>
+          <w:lang w:val="en-US"/>
+        </w:rPr>
+        <w:t xml:space="preserve">    \item </w:t>
+      </w:r>
+      <w:proofErr w:type="gramStart"/>
+      <w:r>
+        <w:rPr>
+          <w:rFonts w:eastAsiaTheme="minorEastAsia"/>
+          <w:sz w:val="20"/>
+          <w:szCs w:val="20"/>
+          <w:lang w:val="en-US"/>
+        </w:rPr>
+        <w:t>\( \</w:t>
+      </w:r>
+      <w:proofErr w:type="gramEnd"/>
+      <w:r>
+        <w:rPr>
+          <w:rFonts w:eastAsiaTheme="minorEastAsia"/>
+          <w:sz w:val="20"/>
+          <w:szCs w:val="20"/>
+          <w:lang w:val="en-US"/>
+        </w:rPr>
+        <w:t>hat{y}_</w:t>
+      </w:r>
+      <w:proofErr w:type="spellStart"/>
+      <w:r>
+        <w:rPr>
+          <w:rFonts w:eastAsiaTheme="minorEastAsia"/>
+          <w:sz w:val="20"/>
+          <w:szCs w:val="20"/>
+          <w:lang w:val="en-US"/>
+        </w:rPr>
+        <w:t>i</w:t>
+      </w:r>
+      <w:proofErr w:type="spellEnd"/>
+      <w:r>
+        <w:rPr>
+          <w:rFonts w:eastAsiaTheme="minorEastAsia"/>
+          <w:sz w:val="20"/>
+          <w:szCs w:val="20"/>
+          <w:lang w:val="en-US"/>
+        </w:rPr>
+        <w:t xml:space="preserve"> \): Predicted value</w:t>
+      </w:r>
+    </w:p>
+    <w:p>
+      <w:pPr>
+        <w:tabs>
+          <w:tab w:val="left" w:pos="2977"/>
+        </w:tabs>
+        <w:spacing w:after="0" w:line="240" w:lineRule="auto"/>
+        <w:rPr>
+          <w:rFonts w:eastAsiaTheme="minorEastAsia"/>
+          <w:sz w:val="20"/>
+          <w:szCs w:val="20"/>
+          <w:lang w:val="en-US"/>
+        </w:rPr>
+      </w:pPr>
+      <w:r>
+        <w:rPr>
+          <w:rFonts w:eastAsiaTheme="minorEastAsia"/>
+          <w:sz w:val="20"/>
+          <w:szCs w:val="20"/>
+          <w:lang w:val="en-US"/>
+        </w:rPr>
+        <w:t xml:space="preserve">    \item </w:t>
+      </w:r>
+      <w:proofErr w:type="gramStart"/>
+      <w:r>
+        <w:rPr>
+          <w:rFonts w:eastAsiaTheme="minorEastAsia"/>
+          <w:sz w:val="20"/>
+          <w:szCs w:val="20"/>
+          <w:lang w:val="en-US"/>
+        </w:rPr>
+        <w:t>\( n</w:t>
+      </w:r>
+      <w:proofErr w:type="gramEnd"/>
+      <w:r>
+        <w:rPr>
+          <w:rFonts w:eastAsiaTheme="minorEastAsia"/>
+          <w:sz w:val="20"/>
+          <w:szCs w:val="20"/>
+          <w:lang w:val="en-US"/>
+        </w:rPr>
+        <w:t xml:space="preserve"> \): Number of observations</w:t>
+      </w:r>
+    </w:p>
+    <w:p>
+      <w:pPr>
+        <w:tabs>
+          <w:tab w:val="left" w:pos="2977"/>
+        </w:tabs>
+        <w:spacing w:after="0" w:line="240" w:lineRule="auto"/>
+        <w:rPr>
+          <w:rFonts w:eastAsiaTheme="minorEastAsia"/>
+          <w:sz w:val="20"/>
+          <w:szCs w:val="20"/>
+          <w:lang w:val="en-US"/>
+        </w:rPr>
+      </w:pPr>
+      <w:r>
+        <w:rPr>
+          <w:rFonts w:eastAsiaTheme="minorEastAsia"/>
+          <w:sz w:val="20"/>
+          <w:szCs w:val="20"/>
+          <w:lang w:val="en-US"/>
+        </w:rPr>
+        <w:t>\</w:t>
+      </w:r>
+      <w:proofErr w:type="gramStart"/>
+      <w:r>
+        <w:rPr>
+          <w:rFonts w:eastAsiaTheme="minorEastAsia"/>
+          <w:sz w:val="20"/>
+          <w:szCs w:val="20"/>
+          <w:lang w:val="en-US"/>
+        </w:rPr>
+        <w:t>end</w:t>
+      </w:r>
+      <w:proofErr w:type="gramEnd"/>
+      <w:r>
+        <w:rPr>
+          <w:rFonts w:eastAsiaTheme="minorEastAsia"/>
+          <w:sz w:val="20"/>
+          <w:szCs w:val="20"/>
+          <w:lang w:val="en-US"/>
+        </w:rPr>
+        <w:t>{itemize}</w:t>
+      </w:r>
+    </w:p>
+    <w:p>
+      <w:pPr>
+        <w:tabs>
+          <w:tab w:val="left" w:pos="2977"/>
+        </w:tabs>
+        <w:spacing w:after="0" w:line="240" w:lineRule="auto"/>
+        <w:rPr>
+          <w:rFonts w:eastAsiaTheme="minorEastAsia"/>
+          <w:sz w:val="20"/>
+          <w:szCs w:val="20"/>
+          <w:lang w:val="en-US"/>
+        </w:rPr>
+      </w:pPr>
+    </w:p>
+    <w:p>
+      <w:pPr>
+        <w:tabs>
+          <w:tab w:val="left" w:pos="2977"/>
+        </w:tabs>
+        <w:spacing w:after="0" w:line="240" w:lineRule="auto"/>
+        <w:rPr>
+          <w:rFonts w:eastAsiaTheme="minorEastAsia"/>
+          <w:sz w:val="20"/>
+          <w:szCs w:val="20"/>
+          <w:lang w:val="en-US"/>
+        </w:rPr>
+      </w:pPr>
+      <w:r>
+        <w:rPr>
+          <w:rFonts w:eastAsiaTheme="minorEastAsia"/>
+          <w:sz w:val="20"/>
+          <w:szCs w:val="20"/>
+          <w:lang w:val="en-US"/>
+        </w:rPr>
+        <w:t>\</w:t>
+      </w:r>
+      <w:proofErr w:type="gramStart"/>
+      <w:r>
+        <w:rPr>
+          <w:rFonts w:eastAsiaTheme="minorEastAsia"/>
+          <w:sz w:val="20"/>
+          <w:szCs w:val="20"/>
+          <w:lang w:val="en-US"/>
+        </w:rPr>
+        <w:t>subsection*{</w:t>
+      </w:r>
+      <w:proofErr w:type="gramEnd"/>
+      <w:r>
+        <w:rPr>
+          <w:rFonts w:eastAsiaTheme="minorEastAsia"/>
+          <w:sz w:val="20"/>
+          <w:szCs w:val="20"/>
+          <w:lang w:val="en-US"/>
+        </w:rPr>
+        <w:t>2. Mean Absolute Percentage Error (</w:t>
+      </w:r>
+      <w:proofErr w:type="gramStart"/>
+      <w:r>
+        <w:rPr>
+          <w:rFonts w:eastAsiaTheme="minorEastAsia"/>
+          <w:sz w:val="20"/>
+          <w:szCs w:val="20"/>
+          <w:lang w:val="en-US"/>
+        </w:rPr>
+        <w:t>MAPE)}</w:t>
+      </w:r>
+      <w:proofErr w:type="gramEnd"/>
+    </w:p>
+    <w:p>
+      <w:pPr>
+        <w:tabs>
+          <w:tab w:val="left" w:pos="2977"/>
+        </w:tabs>
+        <w:spacing w:after="0" w:line="240" w:lineRule="auto"/>
+        <w:rPr>
+          <w:rFonts w:eastAsiaTheme="minorEastAsia"/>
+          <w:sz w:val="20"/>
+          <w:szCs w:val="20"/>
+          <w:lang w:val="en-US"/>
+        </w:rPr>
+      </w:pPr>
+      <w:r>
+        <w:rPr>
+          <w:rFonts w:eastAsiaTheme="minorEastAsia"/>
+          <w:sz w:val="20"/>
+          <w:szCs w:val="20"/>
+          <w:lang w:val="en-US"/>
+        </w:rPr>
+        <w:t>\[</w:t>
+      </w:r>
+    </w:p>
+    <w:p>
+      <w:pPr>
+        <w:tabs>
+          <w:tab w:val="left" w:pos="2977"/>
+        </w:tabs>
+        <w:spacing w:after="0" w:line="240" w:lineRule="auto"/>
+        <w:rPr>
+          <w:rFonts w:eastAsiaTheme="minorEastAsia"/>
+          <w:sz w:val="20"/>
+          <w:szCs w:val="20"/>
+          <w:lang w:val="en-US"/>
+        </w:rPr>
+      </w:pPr>
+      <w:r>
+        <w:rPr>
+          <w:rFonts w:eastAsiaTheme="minorEastAsia"/>
+          <w:sz w:val="20"/>
+          <w:szCs w:val="20"/>
+          <w:lang w:val="en-US"/>
+        </w:rPr>
+        <w:t>\</w:t>
+      </w:r>
+      <w:proofErr w:type="gramStart"/>
+      <w:r>
+        <w:rPr>
+          <w:rFonts w:eastAsiaTheme="minorEastAsia"/>
+          <w:sz w:val="20"/>
+          <w:szCs w:val="20"/>
+          <w:lang w:val="en-US"/>
+        </w:rPr>
+        <w:t>text{</w:t>
+      </w:r>
+      <w:proofErr w:type="gramEnd"/>
+      <w:r>
+        <w:rPr>
+          <w:rFonts w:eastAsiaTheme="minorEastAsia"/>
+          <w:sz w:val="20"/>
+          <w:szCs w:val="20"/>
+          <w:lang w:val="en-US"/>
+        </w:rPr>
+        <w:t>MAPE} = \frac{1}{n} \sum_{</w:t>
+      </w:r>
+      <w:proofErr w:type="spellStart"/>
+      <w:r>
+        <w:rPr>
+          <w:rFonts w:eastAsiaTheme="minorEastAsia"/>
+          <w:sz w:val="20"/>
+          <w:szCs w:val="20"/>
+          <w:lang w:val="en-US"/>
+        </w:rPr>
+        <w:t>i</w:t>
+      </w:r>
+      <w:proofErr w:type="spellEnd"/>
+      <w:r>
+        <w:rPr>
+          <w:rFonts w:eastAsiaTheme="minorEastAsia"/>
+          <w:sz w:val="20"/>
+          <w:szCs w:val="20"/>
+          <w:lang w:val="en-US"/>
+        </w:rPr>
+        <w:t>=1}^{n} \left| \frac{</w:t>
+      </w:r>
+      <w:proofErr w:type="spellStart"/>
+      <w:r>
+        <w:rPr>
+          <w:rFonts w:eastAsiaTheme="minorEastAsia"/>
+          <w:sz w:val="20"/>
+          <w:szCs w:val="20"/>
+          <w:lang w:val="en-US"/>
+        </w:rPr>
+        <w:t>y_i</w:t>
+      </w:r>
+      <w:proofErr w:type="spellEnd"/>
+      <w:r>
+        <w:rPr>
+          <w:rFonts w:eastAsiaTheme="minorEastAsia"/>
+          <w:sz w:val="20"/>
+          <w:szCs w:val="20"/>
+          <w:lang w:val="en-US"/>
+        </w:rPr>
+        <w:t xml:space="preserve"> - \hat{y}_</w:t>
+      </w:r>
+      <w:proofErr w:type="spellStart"/>
+      <w:r>
+        <w:rPr>
+          <w:rFonts w:eastAsiaTheme="minorEastAsia"/>
+          <w:sz w:val="20"/>
+          <w:szCs w:val="20"/>
+          <w:lang w:val="en-US"/>
+        </w:rPr>
+        <w:t>i</w:t>
+      </w:r>
+      <w:proofErr w:type="spellEnd"/>
+      <w:r>
+        <w:rPr>
+          <w:rFonts w:eastAsiaTheme="minorEastAsia"/>
+          <w:sz w:val="20"/>
+          <w:szCs w:val="20"/>
+          <w:lang w:val="en-US"/>
+        </w:rPr>
+        <w:t>}{</w:t>
+      </w:r>
+      <w:proofErr w:type="spellStart"/>
+      <w:r>
+        <w:rPr>
+          <w:rFonts w:eastAsiaTheme="minorEastAsia"/>
+          <w:sz w:val="20"/>
+          <w:szCs w:val="20"/>
+          <w:lang w:val="en-US"/>
+        </w:rPr>
+        <w:t>y_i</w:t>
+      </w:r>
+      <w:proofErr w:type="spellEnd"/>
+      <w:r>
+        <w:rPr>
+          <w:rFonts w:eastAsiaTheme="minorEastAsia"/>
+          <w:sz w:val="20"/>
+          <w:szCs w:val="20"/>
+          <w:lang w:val="en-US"/>
+        </w:rPr>
+        <w:t>} \right| \times 100</w:t>
+      </w:r>
+    </w:p>
+    <w:p>
+      <w:pPr>
+        <w:tabs>
+          <w:tab w:val="left" w:pos="2977"/>
+        </w:tabs>
+        <w:spacing w:after="0" w:line="240" w:lineRule="auto"/>
+        <w:rPr>
+          <w:rFonts w:eastAsiaTheme="minorEastAsia"/>
+          <w:sz w:val="20"/>
+          <w:szCs w:val="20"/>
+          <w:lang w:val="en-US"/>
+        </w:rPr>
+      </w:pPr>
+      <w:r>
+        <w:rPr>
+          <w:rFonts w:eastAsiaTheme="minorEastAsia"/>
+          <w:sz w:val="20"/>
+          <w:szCs w:val="20"/>
+          <w:lang w:val="en-US"/>
+        </w:rPr>
+        <w:t>\]</w:t>
+      </w:r>
+    </w:p>
+    <w:p>
+      <w:pPr>
+        <w:tabs>
+          <w:tab w:val="left" w:pos="2977"/>
+        </w:tabs>
+        <w:spacing w:after="0" w:line="240" w:lineRule="auto"/>
+        <w:rPr>
+          <w:rFonts w:eastAsiaTheme="minorEastAsia"/>
+          <w:sz w:val="20"/>
+          <w:szCs w:val="20"/>
+          <w:lang w:val="en-US"/>
+        </w:rPr>
+      </w:pPr>
+      <w:r>
+        <w:rPr>
+          <w:rFonts w:eastAsiaTheme="minorEastAsia"/>
+          <w:sz w:val="20"/>
+          <w:szCs w:val="20"/>
+          <w:lang w:val="en-US"/>
+        </w:rPr>
+        <w:t>Where:</w:t>
+      </w:r>
+    </w:p>
+    <w:p>
+      <w:pPr>
+        <w:tabs>
+          <w:tab w:val="left" w:pos="2977"/>
+        </w:tabs>
+        <w:spacing w:after="0" w:line="240" w:lineRule="auto"/>
+        <w:rPr>
+          <w:rFonts w:eastAsiaTheme="minorEastAsia"/>
+          <w:sz w:val="20"/>
+          <w:szCs w:val="20"/>
+          <w:lang w:val="en-US"/>
+        </w:rPr>
+      </w:pPr>
+      <w:r>
+        <w:rPr>
+          <w:rFonts w:eastAsiaTheme="minorEastAsia"/>
+          <w:sz w:val="20"/>
+          <w:szCs w:val="20"/>
+          <w:lang w:val="en-US"/>
+        </w:rPr>
+        <w:t>\begin{itemize}</w:t>
+      </w:r>
+    </w:p>
+    <w:p>
+      <w:pPr>
+        <w:tabs>
+          <w:tab w:val="left" w:pos="2977"/>
+        </w:tabs>
+        <w:spacing w:after="0" w:line="240" w:lineRule="auto"/>
+        <w:rPr>
+          <w:rFonts w:eastAsiaTheme="minorEastAsia"/>
+          <w:sz w:val="20"/>
+          <w:szCs w:val="20"/>
+          <w:lang w:val="en-US"/>
+        </w:rPr>
+      </w:pPr>
+      <w:r>
+        <w:rPr>
+          <w:rFonts w:eastAsiaTheme="minorEastAsia"/>
+          <w:sz w:val="20"/>
+          <w:szCs w:val="20"/>
+          <w:lang w:val="en-US"/>
+        </w:rPr>
+        <w:t xml:space="preserve">    \item </w:t>
+      </w:r>
+      <w:proofErr w:type="gramStart"/>
+      <w:r>
+        <w:rPr>
+          <w:rFonts w:eastAsiaTheme="minorEastAsia"/>
+          <w:sz w:val="20"/>
+          <w:szCs w:val="20"/>
+          <w:lang w:val="en-US"/>
+        </w:rPr>
+        <w:t xml:space="preserve">\( </w:t>
+      </w:r>
+      <w:proofErr w:type="spellStart"/>
+      <w:r>
+        <w:rPr>
+          <w:rFonts w:eastAsiaTheme="minorEastAsia"/>
+          <w:sz w:val="20"/>
+          <w:szCs w:val="20"/>
+          <w:lang w:val="en-US"/>
+        </w:rPr>
+        <w:t>y</w:t>
+      </w:r>
+      <w:proofErr w:type="gramEnd"/>
+      <w:r>
+        <w:rPr>
+          <w:rFonts w:eastAsiaTheme="minorEastAsia"/>
+          <w:sz w:val="20"/>
+          <w:szCs w:val="20"/>
+          <w:lang w:val="en-US"/>
+        </w:rPr>
+        <w:t>_i</w:t>
+      </w:r>
+      <w:proofErr w:type="spellEnd"/>
+      <w:r>
+        <w:rPr>
+          <w:rFonts w:eastAsiaTheme="minorEastAsia"/>
+          <w:sz w:val="20"/>
+          <w:szCs w:val="20"/>
+          <w:lang w:val="en-US"/>
+        </w:rPr>
+        <w:t xml:space="preserve"> \): Observed value</w:t>
+      </w:r>
+    </w:p>
+    <w:p>
+      <w:pPr>
+        <w:tabs>
+          <w:tab w:val="left" w:pos="2977"/>
+        </w:tabs>
+        <w:spacing w:after="0" w:line="240" w:lineRule="auto"/>
+        <w:rPr>
+          <w:rFonts w:eastAsiaTheme="minorEastAsia"/>
+          <w:sz w:val="20"/>
+          <w:szCs w:val="20"/>
+          <w:lang w:val="en-US"/>
+        </w:rPr>
+      </w:pPr>
+      <w:r>
+        <w:rPr>
+          <w:rFonts w:eastAsiaTheme="minorEastAsia"/>
+          <w:sz w:val="20"/>
+          <w:szCs w:val="20"/>
+          <w:lang w:val="en-US"/>
+        </w:rPr>
+        <w:t xml:space="preserve">    \item </w:t>
+      </w:r>
+      <w:proofErr w:type="gramStart"/>
+      <w:r>
+        <w:rPr>
+          <w:rFonts w:eastAsiaTheme="minorEastAsia"/>
+          <w:sz w:val="20"/>
+          <w:szCs w:val="20"/>
+          <w:lang w:val="en-US"/>
+        </w:rPr>
+        <w:t>\( \</w:t>
+      </w:r>
+      <w:proofErr w:type="gramEnd"/>
+      <w:r>
+        <w:rPr>
+          <w:rFonts w:eastAsiaTheme="minorEastAsia"/>
+          <w:sz w:val="20"/>
+          <w:szCs w:val="20"/>
+          <w:lang w:val="en-US"/>
+        </w:rPr>
+        <w:t>hat{y}_</w:t>
+      </w:r>
+      <w:proofErr w:type="spellStart"/>
+      <w:r>
+        <w:rPr>
+          <w:rFonts w:eastAsiaTheme="minorEastAsia"/>
+          <w:sz w:val="20"/>
+          <w:szCs w:val="20"/>
+          <w:lang w:val="en-US"/>
+        </w:rPr>
+        <w:t>i</w:t>
+      </w:r>
+      <w:proofErr w:type="spellEnd"/>
+      <w:r>
+        <w:rPr>
+          <w:rFonts w:eastAsiaTheme="minorEastAsia"/>
+          <w:sz w:val="20"/>
+          <w:szCs w:val="20"/>
+          <w:lang w:val="en-US"/>
+        </w:rPr>
+        <w:t xml:space="preserve"> \): Predicted value</w:t>
+      </w:r>
+    </w:p>
+    <w:p>
+      <w:pPr>
+        <w:tabs>
+          <w:tab w:val="left" w:pos="2977"/>
+        </w:tabs>
+        <w:spacing w:after="0" w:line="240" w:lineRule="auto"/>
+        <w:rPr>
+          <w:rFonts w:eastAsiaTheme="minorEastAsia"/>
+          <w:sz w:val="20"/>
+          <w:szCs w:val="20"/>
+          <w:lang w:val="en-US"/>
+        </w:rPr>
+      </w:pPr>
+      <w:r>
+        <w:rPr>
+          <w:rFonts w:eastAsiaTheme="minorEastAsia"/>
+          <w:sz w:val="20"/>
+          <w:szCs w:val="20"/>
+          <w:lang w:val="en-US"/>
+        </w:rPr>
+        <w:t xml:space="preserve">    \item </w:t>
+      </w:r>
+      <w:proofErr w:type="gramStart"/>
+      <w:r>
+        <w:rPr>
+          <w:rFonts w:eastAsiaTheme="minorEastAsia"/>
+          <w:sz w:val="20"/>
+          <w:szCs w:val="20"/>
+          <w:lang w:val="en-US"/>
+        </w:rPr>
+        <w:t>\( n</w:t>
+      </w:r>
+      <w:proofErr w:type="gramEnd"/>
+      <w:r>
+        <w:rPr>
+          <w:rFonts w:eastAsiaTheme="minorEastAsia"/>
+          <w:sz w:val="20"/>
+          <w:szCs w:val="20"/>
+          <w:lang w:val="en-US"/>
+        </w:rPr>
+        <w:t xml:space="preserve"> \): Number of observations</w:t>
+      </w:r>
+    </w:p>
+    <w:p>
+      <w:pPr>
+        <w:tabs>
+          <w:tab w:val="left" w:pos="2977"/>
+        </w:tabs>
+        <w:spacing w:after="0" w:line="240" w:lineRule="auto"/>
+        <w:rPr>
+          <w:rFonts w:eastAsiaTheme="minorEastAsia"/>
+          <w:sz w:val="20"/>
+          <w:szCs w:val="20"/>
+          <w:lang w:val="en-US"/>
+        </w:rPr>
+      </w:pPr>
+      <w:r>
+        <w:rPr>
+          <w:rFonts w:eastAsiaTheme="minorEastAsia"/>
+          <w:sz w:val="20"/>
+          <w:szCs w:val="20"/>
+          <w:lang w:val="en-US"/>
+        </w:rPr>
+        <w:t>\</w:t>
+      </w:r>
+      <w:proofErr w:type="gramStart"/>
+      <w:r>
+        <w:rPr>
+          <w:rFonts w:eastAsiaTheme="minorEastAsia"/>
+          <w:sz w:val="20"/>
+          <w:szCs w:val="20"/>
+          <w:lang w:val="en-US"/>
+        </w:rPr>
+        <w:t>end</w:t>
+      </w:r>
+      <w:proofErr w:type="gramEnd"/>
+      <w:r>
+        <w:rPr>
+          <w:rFonts w:eastAsiaTheme="minorEastAsia"/>
+          <w:sz w:val="20"/>
+          <w:szCs w:val="20"/>
+          <w:lang w:val="en-US"/>
+        </w:rPr>
+        <w:t>{itemize}</w:t>
+      </w:r>
+    </w:p>
+    <w:p>
+      <w:pPr>
+        <w:tabs>
+          <w:tab w:val="left" w:pos="2977"/>
+        </w:tabs>
+        <w:spacing w:after="0" w:line="240" w:lineRule="auto"/>
+        <w:rPr>
+          <w:rFonts w:eastAsiaTheme="minorEastAsia"/>
+          <w:sz w:val="20"/>
+          <w:szCs w:val="20"/>
+          <w:lang w:val="en-US"/>
+        </w:rPr>
+      </w:pPr>
+    </w:p>
+    <w:p>
+      <w:pPr>
+        <w:tabs>
+          <w:tab w:val="left" w:pos="2977"/>
+        </w:tabs>
+        <w:spacing w:after="0" w:line="240" w:lineRule="auto"/>
+        <w:rPr>
+          <w:rFonts w:eastAsiaTheme="minorEastAsia"/>
+          <w:sz w:val="20"/>
+          <w:szCs w:val="20"/>
+          <w:lang w:val="en-US"/>
+        </w:rPr>
+      </w:pPr>
+      <w:r>
+        <w:rPr>
+          <w:rFonts w:eastAsiaTheme="minorEastAsia"/>
+          <w:sz w:val="20"/>
+          <w:szCs w:val="20"/>
+          <w:lang w:val="en-US"/>
+        </w:rPr>
+        <w:t>\</w:t>
+      </w:r>
+      <w:proofErr w:type="gramStart"/>
+      <w:r>
+        <w:rPr>
+          <w:rFonts w:eastAsiaTheme="minorEastAsia"/>
+          <w:sz w:val="20"/>
+          <w:szCs w:val="20"/>
+          <w:lang w:val="en-US"/>
+        </w:rPr>
+        <w:t>subsection*{</w:t>
+      </w:r>
+      <w:proofErr w:type="gramEnd"/>
+      <w:r>
+        <w:rPr>
+          <w:rFonts w:eastAsiaTheme="minorEastAsia"/>
+          <w:sz w:val="20"/>
+          <w:szCs w:val="20"/>
+          <w:lang w:val="en-US"/>
+        </w:rPr>
+        <w:t>3. Root Mean Square Error (</w:t>
+      </w:r>
+      <w:proofErr w:type="gramStart"/>
+      <w:r>
+        <w:rPr>
+          <w:rFonts w:eastAsiaTheme="minorEastAsia"/>
+          <w:sz w:val="20"/>
+          <w:szCs w:val="20"/>
+          <w:lang w:val="en-US"/>
+        </w:rPr>
+        <w:t>RMSE)}</w:t>
+      </w:r>
+      <w:proofErr w:type="gramEnd"/>
+    </w:p>
+    <w:p>
+      <w:pPr>
+        <w:tabs>
+          <w:tab w:val="left" w:pos="2977"/>
+        </w:tabs>
+        <w:spacing w:after="0" w:line="240" w:lineRule="auto"/>
+        <w:rPr>
+          <w:rFonts w:eastAsiaTheme="minorEastAsia"/>
+          <w:sz w:val="20"/>
+          <w:szCs w:val="20"/>
+          <w:lang w:val="en-US"/>
+        </w:rPr>
+      </w:pPr>
+      <w:r>
+        <w:rPr>
+          <w:rFonts w:eastAsiaTheme="minorEastAsia"/>
+          <w:sz w:val="20"/>
+          <w:szCs w:val="20"/>
+          <w:lang w:val="en-US"/>
+        </w:rPr>
+        <w:t>\[</w:t>
+      </w:r>
+    </w:p>
+    <w:p>
+      <w:pPr>
+        <w:tabs>
+          <w:tab w:val="left" w:pos="2977"/>
+        </w:tabs>
+        <w:spacing w:after="0" w:line="240" w:lineRule="auto"/>
+        <w:rPr>
+          <w:rFonts w:eastAsiaTheme="minorEastAsia"/>
+          <w:sz w:val="20"/>
+          <w:szCs w:val="20"/>
+          <w:lang w:val="en-US"/>
+        </w:rPr>
+      </w:pPr>
+      <w:r>
+        <w:rPr>
+          <w:rFonts w:eastAsiaTheme="minorEastAsia"/>
+          <w:sz w:val="20"/>
+          <w:szCs w:val="20"/>
+          <w:lang w:val="en-US"/>
+        </w:rPr>
+        <w:t>\</w:t>
+      </w:r>
+      <w:proofErr w:type="gramStart"/>
+      <w:r>
+        <w:rPr>
+          <w:rFonts w:eastAsiaTheme="minorEastAsia"/>
+          <w:sz w:val="20"/>
+          <w:szCs w:val="20"/>
+          <w:lang w:val="en-US"/>
+        </w:rPr>
+        <w:t>text{</w:t>
+      </w:r>
+      <w:proofErr w:type="gramEnd"/>
+      <w:r>
+        <w:rPr>
+          <w:rFonts w:eastAsiaTheme="minorEastAsia"/>
+          <w:sz w:val="20"/>
+          <w:szCs w:val="20"/>
+          <w:lang w:val="en-US"/>
+        </w:rPr>
+        <w:t>RMSE} = \sqrt{\frac{1}{n} \sum_{</w:t>
+      </w:r>
+      <w:proofErr w:type="spellStart"/>
+      <w:r>
+        <w:rPr>
+          <w:rFonts w:eastAsiaTheme="minorEastAsia"/>
+          <w:sz w:val="20"/>
+          <w:szCs w:val="20"/>
+          <w:lang w:val="en-US"/>
+        </w:rPr>
+        <w:t>i</w:t>
+      </w:r>
+      <w:proofErr w:type="spellEnd"/>
+      <w:r>
+        <w:rPr>
+          <w:rFonts w:eastAsiaTheme="minorEastAsia"/>
+          <w:sz w:val="20"/>
+          <w:szCs w:val="20"/>
+          <w:lang w:val="en-US"/>
+        </w:rPr>
+        <w:t xml:space="preserve">=1}^{n} \left( </w:t>
+      </w:r>
+      <w:proofErr w:type="spellStart"/>
+      <w:r>
+        <w:rPr>
+          <w:rFonts w:eastAsiaTheme="minorEastAsia"/>
+          <w:sz w:val="20"/>
+          <w:szCs w:val="20"/>
+          <w:lang w:val="en-US"/>
+        </w:rPr>
+        <w:t>y_i</w:t>
+      </w:r>
+      <w:proofErr w:type="spellEnd"/>
+      <w:r>
+        <w:rPr>
+          <w:rFonts w:eastAsiaTheme="minorEastAsia"/>
+          <w:sz w:val="20"/>
+          <w:szCs w:val="20"/>
+          <w:lang w:val="en-US"/>
+        </w:rPr>
+        <w:t xml:space="preserve"> - \hat{y}_</w:t>
+      </w:r>
+      <w:proofErr w:type="spellStart"/>
+      <w:r>
+        <w:rPr>
+          <w:rFonts w:eastAsiaTheme="minorEastAsia"/>
+          <w:sz w:val="20"/>
+          <w:szCs w:val="20"/>
+          <w:lang w:val="en-US"/>
+        </w:rPr>
+        <w:t>i</w:t>
+      </w:r>
+      <w:proofErr w:type="spellEnd"/>
+      <w:r>
+        <w:rPr>
+          <w:rFonts w:eastAsiaTheme="minorEastAsia"/>
+          <w:sz w:val="20"/>
+          <w:szCs w:val="20"/>
+          <w:lang w:val="en-US"/>
+        </w:rPr>
+        <w:t xml:space="preserve"> \right)^2}</w:t>
+      </w:r>
+    </w:p>
+    <w:p>
+      <w:pPr>
+        <w:tabs>
+          <w:tab w:val="left" w:pos="2977"/>
+        </w:tabs>
+        <w:spacing w:after="0" w:line="240" w:lineRule="auto"/>
+        <w:rPr>
+          <w:rFonts w:eastAsiaTheme="minorEastAsia"/>
+          <w:sz w:val="20"/>
+          <w:szCs w:val="20"/>
+          <w:lang w:val="en-US"/>
+        </w:rPr>
+      </w:pPr>
+      <w:r>
+        <w:rPr>
+          <w:rFonts w:eastAsiaTheme="minorEastAsia"/>
+          <w:sz w:val="20"/>
+          <w:szCs w:val="20"/>
+          <w:lang w:val="en-US"/>
+        </w:rPr>
+        <w:t>\]</w:t>
+      </w:r>
+    </w:p>
+    <w:p>
+      <w:pPr>
+        <w:tabs>
+          <w:tab w:val="left" w:pos="2977"/>
+        </w:tabs>
+        <w:spacing w:after="0" w:line="240" w:lineRule="auto"/>
+        <w:rPr>
+          <w:rFonts w:eastAsiaTheme="minorEastAsia"/>
+          <w:sz w:val="20"/>
+          <w:szCs w:val="20"/>
+          <w:lang w:val="en-US"/>
+        </w:rPr>
+      </w:pPr>
+      <w:r>
+        <w:rPr>
+          <w:rFonts w:eastAsiaTheme="minorEastAsia"/>
+          <w:sz w:val="20"/>
+          <w:szCs w:val="20"/>
+          <w:lang w:val="en-US"/>
+        </w:rPr>
+        <w:t>Where:</w:t>
+      </w:r>
+    </w:p>
+    <w:p>
+      <w:pPr>
+        <w:tabs>
+          <w:tab w:val="left" w:pos="2977"/>
+        </w:tabs>
+        <w:spacing w:after="0" w:line="240" w:lineRule="auto"/>
+        <w:rPr>
+          <w:rFonts w:eastAsiaTheme="minorEastAsia"/>
+          <w:sz w:val="20"/>
+          <w:szCs w:val="20"/>
+          <w:lang w:val="en-US"/>
+        </w:rPr>
+      </w:pPr>
+      <w:r>
+        <w:rPr>
+          <w:rFonts w:eastAsiaTheme="minorEastAsia"/>
+          <w:sz w:val="20"/>
+          <w:szCs w:val="20"/>
+          <w:lang w:val="en-US"/>
+        </w:rPr>
+        <w:t>\begin{itemize}</w:t>
+      </w:r>
+    </w:p>
+    <w:p>
+      <w:pPr>
+        <w:tabs>
+          <w:tab w:val="left" w:pos="2977"/>
+        </w:tabs>
+        <w:spacing w:after="0" w:line="240" w:lineRule="auto"/>
+        <w:rPr>
+          <w:rFonts w:eastAsiaTheme="minorEastAsia"/>
+          <w:sz w:val="20"/>
+          <w:szCs w:val="20"/>
+          <w:lang w:val="en-US"/>
+        </w:rPr>
+      </w:pPr>
+      <w:r>
+        <w:rPr>
+          <w:rFonts w:eastAsiaTheme="minorEastAsia"/>
+          <w:sz w:val="20"/>
+          <w:szCs w:val="20"/>
+          <w:lang w:val="en-US"/>
+        </w:rPr>
+        <w:t xml:space="preserve">    \item </w:t>
+      </w:r>
+      <w:proofErr w:type="gramStart"/>
+      <w:r>
+        <w:rPr>
+          <w:rFonts w:eastAsiaTheme="minorEastAsia"/>
+          <w:sz w:val="20"/>
+          <w:szCs w:val="20"/>
+          <w:lang w:val="en-US"/>
+        </w:rPr>
+        <w:t xml:space="preserve">\( </w:t>
+      </w:r>
+      <w:proofErr w:type="spellStart"/>
+      <w:r>
+        <w:rPr>
+          <w:rFonts w:eastAsiaTheme="minorEastAsia"/>
+          <w:sz w:val="20"/>
+          <w:szCs w:val="20"/>
+          <w:lang w:val="en-US"/>
+        </w:rPr>
+        <w:t>y</w:t>
+      </w:r>
+      <w:proofErr w:type="gramEnd"/>
+      <w:r>
+        <w:rPr>
+          <w:rFonts w:eastAsiaTheme="minorEastAsia"/>
+          <w:sz w:val="20"/>
+          <w:szCs w:val="20"/>
+          <w:lang w:val="en-US"/>
+        </w:rPr>
+        <w:t>_i</w:t>
+      </w:r>
+      <w:proofErr w:type="spellEnd"/>
+      <w:r>
+        <w:rPr>
+          <w:rFonts w:eastAsiaTheme="minorEastAsia"/>
+          <w:sz w:val="20"/>
+          <w:szCs w:val="20"/>
+          <w:lang w:val="en-US"/>
+        </w:rPr>
+        <w:t xml:space="preserve"> \): Observed value</w:t>
+      </w:r>
+    </w:p>
+    <w:p>
+      <w:pPr>
+        <w:tabs>
+          <w:tab w:val="left" w:pos="2977"/>
+        </w:tabs>
+        <w:spacing w:after="0" w:line="240" w:lineRule="auto"/>
+        <w:rPr>
+          <w:rFonts w:eastAsiaTheme="minorEastAsia"/>
+          <w:sz w:val="20"/>
+          <w:szCs w:val="20"/>
+          <w:lang w:val="en-US"/>
+        </w:rPr>
+      </w:pPr>
+      <w:r>
+        <w:rPr>
+          <w:rFonts w:eastAsiaTheme="minorEastAsia"/>
+          <w:sz w:val="20"/>
+          <w:szCs w:val="20"/>
+          <w:lang w:val="en-US"/>
+        </w:rPr>
+        <w:t xml:space="preserve">    \item </w:t>
+      </w:r>
+      <w:proofErr w:type="gramStart"/>
+      <w:r>
+        <w:rPr>
+          <w:rFonts w:eastAsiaTheme="minorEastAsia"/>
+          <w:sz w:val="20"/>
+          <w:szCs w:val="20"/>
+          <w:lang w:val="en-US"/>
+        </w:rPr>
+        <w:t>\( \</w:t>
+      </w:r>
+      <w:proofErr w:type="gramEnd"/>
+      <w:r>
+        <w:rPr>
+          <w:rFonts w:eastAsiaTheme="minorEastAsia"/>
+          <w:sz w:val="20"/>
+          <w:szCs w:val="20"/>
+          <w:lang w:val="en-US"/>
+        </w:rPr>
+        <w:t>hat{y}_</w:t>
+      </w:r>
+      <w:proofErr w:type="spellStart"/>
+      <w:r>
+        <w:rPr>
+          <w:rFonts w:eastAsiaTheme="minorEastAsia"/>
+          <w:sz w:val="20"/>
+          <w:szCs w:val="20"/>
+          <w:lang w:val="en-US"/>
+        </w:rPr>
+        <w:t>i</w:t>
+      </w:r>
+      <w:proofErr w:type="spellEnd"/>
+      <w:r>
+        <w:rPr>
+          <w:rFonts w:eastAsiaTheme="minorEastAsia"/>
+          <w:sz w:val="20"/>
+          <w:szCs w:val="20"/>
+          <w:lang w:val="en-US"/>
+        </w:rPr>
+        <w:t xml:space="preserve"> \): Predicted value</w:t>
+      </w:r>
+    </w:p>
+    <w:p>
+      <w:pPr>
+        <w:tabs>
+          <w:tab w:val="left" w:pos="2977"/>
+        </w:tabs>
+        <w:spacing w:after="0" w:line="240" w:lineRule="auto"/>
+        <w:rPr>
+          <w:rFonts w:eastAsiaTheme="minorEastAsia"/>
+          <w:sz w:val="20"/>
+          <w:szCs w:val="20"/>
+          <w:lang w:val="en-US"/>
+        </w:rPr>
+      </w:pPr>
+      <w:r>
+        <w:rPr>
+          <w:rFonts w:eastAsiaTheme="minorEastAsia"/>
+          <w:sz w:val="20"/>
+          <w:szCs w:val="20"/>
+          <w:lang w:val="en-US"/>
+        </w:rPr>
+        <w:t xml:space="preserve">    \item </w:t>
+      </w:r>
+      <w:proofErr w:type="gramStart"/>
+      <w:r>
+        <w:rPr>
+          <w:rFonts w:eastAsiaTheme="minorEastAsia"/>
+          <w:sz w:val="20"/>
+          <w:szCs w:val="20"/>
+          <w:lang w:val="en-US"/>
+        </w:rPr>
+        <w:t>\( n</w:t>
+      </w:r>
+      <w:proofErr w:type="gramEnd"/>
+      <w:r>
+        <w:rPr>
+          <w:rFonts w:eastAsiaTheme="minorEastAsia"/>
+          <w:sz w:val="20"/>
+          <w:szCs w:val="20"/>
+          <w:lang w:val="en-US"/>
+        </w:rPr>
+        <w:t xml:space="preserve"> \): Number of observations</w:t>
+      </w:r>
+    </w:p>
+    <w:p>
+      <w:pPr>
+        <w:tabs>
+          <w:tab w:val="left" w:pos="2977"/>
+        </w:tabs>
+        <w:spacing w:after="0" w:line="240" w:lineRule="auto"/>
+        <w:rPr>
+          <w:rFonts w:eastAsiaTheme="minorEastAsia"/>
+          <w:sz w:val="20"/>
+          <w:szCs w:val="20"/>
+          <w:lang w:val="en-US"/>
+        </w:rPr>
+      </w:pPr>
+      <w:r>
+        <w:rPr>
+          <w:rFonts w:eastAsiaTheme="minorEastAsia"/>
+          <w:sz w:val="20"/>
+          <w:szCs w:val="20"/>
+          <w:lang w:val="en-US"/>
+        </w:rPr>
+        <w:t>\</w:t>
+      </w:r>
+      <w:proofErr w:type="gramStart"/>
+      <w:r>
+        <w:rPr>
+          <w:rFonts w:eastAsiaTheme="minorEastAsia"/>
+          <w:sz w:val="20"/>
+          <w:szCs w:val="20"/>
+          <w:lang w:val="en-US"/>
+        </w:rPr>
+        <w:t>end</w:t>
+      </w:r>
+      <w:proofErr w:type="gramEnd"/>
+      <w:r>
+        <w:rPr>
+          <w:rFonts w:eastAsiaTheme="minorEastAsia"/>
+          <w:sz w:val="20"/>
+          <w:szCs w:val="20"/>
+          <w:lang w:val="en-US"/>
+        </w:rPr>
+        <w:t>{itemize}</w:t>
+      </w:r>
+    </w:p>
+    <w:p>
+      <w:pPr>
+        <w:tabs>
+          <w:tab w:val="left" w:pos="2977"/>
+        </w:tabs>
+        <w:spacing w:after="0" w:line="240" w:lineRule="auto"/>
+        <w:rPr>
+          <w:rFonts w:eastAsiaTheme="minorEastAsia"/>
+          <w:sz w:val="20"/>
+          <w:szCs w:val="20"/>
+          <w:lang w:val="en-US"/>
+        </w:rPr>
+      </w:pPr>
+    </w:p>
+    <w:p>
+      <w:pPr>
+        <w:tabs>
+          <w:tab w:val="left" w:pos="2977"/>
+        </w:tabs>
+        <w:spacing w:after="0" w:line="240" w:lineRule="auto"/>
+        <w:rPr>
+          <w:rFonts w:eastAsiaTheme="minorEastAsia"/>
+          <w:sz w:val="20"/>
+          <w:szCs w:val="20"/>
+          <w:lang w:val="en-US"/>
+        </w:rPr>
+      </w:pPr>
+      <w:r>
+        <w:rPr>
+          <w:rFonts w:eastAsiaTheme="minorEastAsia"/>
+          <w:sz w:val="20"/>
+          <w:szCs w:val="20"/>
+          <w:lang w:val="en-US"/>
+        </w:rPr>
+        <w:t xml:space="preserve">Coefficient of Determination </w:t>
+      </w:r>
+      <m:oMath>
+        <m:sSup>
+          <m:sSupPr>
+            <m:ctrlPr>
+              <w:rPr>
+                <w:rFonts w:ascii="Cambria Math" w:eastAsiaTheme="minorEastAsia" w:hAnsi="Cambria Math"/>
+                <w:i/>
+                <w:sz w:val="20"/>
+                <w:szCs w:val="20"/>
+                <w:lang w:val="en-US"/>
+              </w:rPr>
+            </m:ctrlPr>
+          </m:sSupPr>
+          <m:e>
+            <m:r>
+              <w:rPr>
+                <w:rFonts w:ascii="Cambria Math" w:eastAsiaTheme="minorEastAsia" w:hAnsi="Cambria Math"/>
+                <w:sz w:val="20"/>
+                <w:szCs w:val="20"/>
+                <w:lang w:val="en-US"/>
+              </w:rPr>
+              <m:t>R</m:t>
+            </m:r>
+          </m:e>
+          <m:sup>
+            <m:r>
+              <w:rPr>
+                <w:rFonts w:ascii="Cambria Math" w:eastAsiaTheme="minorEastAsia" w:hAnsi="Cambria Math"/>
+                <w:sz w:val="20"/>
+                <w:szCs w:val="20"/>
+                <w:lang w:val="en-US"/>
+              </w:rPr>
+              <m:t>2</m:t>
+            </m:r>
+          </m:sup>
+        </m:sSup>
+      </m:oMath>
+      <w:r>
+        <w:rPr>
+          <w:rFonts w:eastAsiaTheme="minorEastAsia"/>
+          <w:sz w:val="20"/>
+          <w:szCs w:val="20"/>
+          <w:lang w:val="en-US"/>
+        </w:rPr>
+        <w:t xml:space="preserve">= </w:t>
+      </w:r>
+      <m:oMath>
+        <m:sSup>
+          <m:sSupPr>
+            <m:ctrlPr>
+              <w:rPr>
+                <w:rFonts w:ascii="Cambria Math" w:eastAsiaTheme="minorEastAsia" w:hAnsi="Cambria Math"/>
+                <w:i/>
+                <w:sz w:val="20"/>
+                <w:szCs w:val="20"/>
+                <w:lang w:val="en-US"/>
+              </w:rPr>
+            </m:ctrlPr>
+          </m:sSupPr>
+          <m:e>
+            <m:r>
+              <w:rPr>
+                <w:rFonts w:ascii="Cambria Math" w:eastAsiaTheme="minorEastAsia" w:hAnsi="Cambria Math"/>
+                <w:sz w:val="20"/>
+                <w:szCs w:val="20"/>
+                <w:lang w:val="en-US"/>
+              </w:rPr>
+              <m:t>R</m:t>
+            </m:r>
+          </m:e>
+          <m:sup>
+            <m:r>
+              <w:rPr>
+                <w:rFonts w:ascii="Cambria Math" w:eastAsiaTheme="minorEastAsia" w:hAnsi="Cambria Math"/>
+                <w:sz w:val="20"/>
+                <w:szCs w:val="20"/>
+                <w:lang w:val="en-US"/>
+              </w:rPr>
+              <m:t>2</m:t>
+            </m:r>
+          </m:sup>
+        </m:sSup>
+        <m:r>
+          <w:rPr>
+            <w:rFonts w:ascii="Cambria Math" w:eastAsiaTheme="minorEastAsia" w:hAnsi="Cambria Math"/>
+            <w:sz w:val="20"/>
+            <w:szCs w:val="20"/>
+            <w:lang w:val="en-US"/>
+          </w:rPr>
+          <m:t>=1-</m:t>
+        </m:r>
+        <m:f>
+          <m:fPr>
+            <m:ctrlPr>
+              <w:rPr>
+                <w:rFonts w:ascii="Cambria Math" w:eastAsiaTheme="minorEastAsia" w:hAnsi="Cambria Math"/>
+                <w:sz w:val="20"/>
+                <w:szCs w:val="20"/>
+                <w:lang w:val="en-US"/>
+              </w:rPr>
+            </m:ctrlPr>
+          </m:fPr>
+          <m:num>
+            <m:r>
+              <m:rPr>
+                <m:nor/>
+              </m:rPr>
+              <w:rPr>
+                <w:rFonts w:ascii="Cambria Math" w:eastAsiaTheme="minorEastAsia" w:hAnsi="Cambria Math"/>
+                <w:sz w:val="20"/>
+                <w:szCs w:val="20"/>
+                <w:lang w:val="en-US"/>
+              </w:rPr>
+              <m:t>SSR</m:t>
+            </m:r>
+            <m:ctrlPr>
+              <w:rPr>
+                <w:rFonts w:ascii="Cambria Math" w:eastAsiaTheme="minorEastAsia" w:hAnsi="Cambria Math"/>
+                <w:i/>
+                <w:sz w:val="20"/>
+                <w:szCs w:val="20"/>
+                <w:lang w:val="en-US"/>
+              </w:rPr>
+            </m:ctrlPr>
+          </m:num>
+          <m:den>
+            <m:r>
+              <m:rPr>
+                <m:nor/>
+              </m:rPr>
+              <w:rPr>
+                <w:rFonts w:ascii="Cambria Math" w:eastAsiaTheme="minorEastAsia" w:hAnsi="Cambria Math"/>
+                <w:sz w:val="20"/>
+                <w:szCs w:val="20"/>
+                <w:lang w:val="en-US"/>
+              </w:rPr>
+              <m:t>SST</m:t>
+            </m:r>
+            <m:ctrlPr>
+              <w:rPr>
+                <w:rFonts w:ascii="Cambria Math" w:eastAsiaTheme="minorEastAsia" w:hAnsi="Cambria Math"/>
+                <w:i/>
+                <w:sz w:val="20"/>
+                <w:szCs w:val="20"/>
+                <w:lang w:val="en-US"/>
+              </w:rPr>
+            </m:ctrlPr>
+          </m:den>
+        </m:f>
+      </m:oMath>
+    </w:p>
+    <w:p>
+      <w:pPr>
+        <w:tabs>
+          <w:tab w:val="left" w:pos="2977"/>
+        </w:tabs>
+        <w:spacing w:after="0" w:line="240" w:lineRule="auto"/>
+        <w:rPr>
+          <w:rFonts w:eastAsiaTheme="minorEastAsia"/>
+          <w:sz w:val="20"/>
+          <w:szCs w:val="20"/>
+          <w:lang w:val="en-US"/>
+        </w:rPr>
+      </w:pPr>
+      <w:r>
+        <w:rPr>
+          <w:rFonts w:eastAsiaTheme="minorEastAsia"/>
+          <w:sz w:val="20"/>
+          <w:szCs w:val="20"/>
+          <w:lang w:val="en-US"/>
+        </w:rPr>
+        <w:t>Alternative representation:</w:t>
+      </w:r>
+      <w:r>
+        <w:rPr>
+          <w:rFonts w:eastAsiaTheme="minorEastAsia"/>
+          <w:sz w:val="20"/>
+          <w:szCs w:val="20"/>
+          <w:lang w:val="en-US"/>
+        </w:rPr>
+        <w:t xml:space="preserve"> </w:t>
+      </w:r>
+      <m:oMath>
+        <m:sSup>
+          <m:sSupPr>
+            <m:ctrlPr>
+              <w:rPr>
+                <w:rFonts w:ascii="Cambria Math" w:eastAsiaTheme="minorEastAsia" w:hAnsi="Cambria Math"/>
+                <w:i/>
+                <w:sz w:val="20"/>
+                <w:szCs w:val="20"/>
+                <w:lang w:val="en-US"/>
+              </w:rPr>
+            </m:ctrlPr>
+          </m:sSupPr>
+          <m:e>
+            <m:r>
+              <w:rPr>
+                <w:rFonts w:ascii="Cambria Math" w:eastAsiaTheme="minorEastAsia" w:hAnsi="Cambria Math"/>
+                <w:sz w:val="20"/>
+                <w:szCs w:val="20"/>
+                <w:lang w:val="en-US"/>
+              </w:rPr>
+              <m:t>R</m:t>
+            </m:r>
+          </m:e>
+          <m:sup>
+            <m:r>
+              <w:rPr>
+                <w:rFonts w:ascii="Cambria Math" w:eastAsiaTheme="minorEastAsia" w:hAnsi="Cambria Math"/>
+                <w:sz w:val="20"/>
+                <w:szCs w:val="20"/>
+                <w:lang w:val="en-US"/>
+              </w:rPr>
+              <m:t>2</m:t>
+            </m:r>
+          </m:sup>
+        </m:sSup>
+        <m:r>
+          <w:rPr>
+            <w:rFonts w:ascii="Cambria Math" w:eastAsiaTheme="minorEastAsia" w:hAnsi="Cambria Math"/>
+            <w:sz w:val="20"/>
+            <w:szCs w:val="20"/>
+            <w:lang w:val="en-US"/>
+          </w:rPr>
+          <m:t>=</m:t>
+        </m:r>
+        <m:f>
+          <m:fPr>
+            <m:ctrlPr>
+              <w:rPr>
+                <w:rFonts w:ascii="Cambria Math" w:eastAsiaTheme="minorEastAsia" w:hAnsi="Cambria Math"/>
+                <w:sz w:val="20"/>
+                <w:szCs w:val="20"/>
+                <w:lang w:val="en-US"/>
+              </w:rPr>
+            </m:ctrlPr>
+          </m:fPr>
+          <m:num>
+            <m:r>
+              <m:rPr>
+                <m:nor/>
+              </m:rPr>
+              <w:rPr>
+                <w:rFonts w:ascii="Cambria Math" w:eastAsiaTheme="minorEastAsia" w:hAnsi="Cambria Math"/>
+                <w:sz w:val="20"/>
+                <w:szCs w:val="20"/>
+                <w:lang w:val="en-US"/>
+              </w:rPr>
+              <m:t>Explained Variability</m:t>
+            </m:r>
+            <m:ctrlPr>
+              <w:rPr>
+                <w:rFonts w:ascii="Cambria Math" w:eastAsiaTheme="minorEastAsia" w:hAnsi="Cambria Math"/>
+                <w:i/>
+                <w:sz w:val="20"/>
+                <w:szCs w:val="20"/>
+                <w:lang w:val="en-US"/>
+              </w:rPr>
+            </m:ctrlPr>
+          </m:num>
+          <m:den>
+            <m:r>
+              <m:rPr>
+                <m:nor/>
+              </m:rPr>
+              <w:rPr>
+                <w:rFonts w:ascii="Cambria Math" w:eastAsiaTheme="minorEastAsia" w:hAnsi="Cambria Math"/>
+                <w:sz w:val="20"/>
+                <w:szCs w:val="20"/>
+                <w:lang w:val="en-US"/>
+              </w:rPr>
+              <m:t>Total Variability</m:t>
+            </m:r>
+            <m:ctrlPr>
+              <w:rPr>
+                <w:rFonts w:ascii="Cambria Math" w:eastAsiaTheme="minorEastAsia" w:hAnsi="Cambria Math"/>
+                <w:i/>
+                <w:sz w:val="20"/>
+                <w:szCs w:val="20"/>
+                <w:lang w:val="en-US"/>
+              </w:rPr>
+            </m:ctrlPr>
+          </m:den>
+        </m:f>
+      </m:oMath>
+    </w:p>
+    <w:p>
+      <w:pPr>
+        <w:tabs>
+          <w:tab w:val="left" w:pos="2977"/>
+        </w:tabs>
+        <w:spacing w:after="0" w:line="240" w:lineRule="auto"/>
+        <w:rPr>
+          <w:rFonts w:eastAsiaTheme="minorEastAsia"/>
+          <w:sz w:val="20"/>
+          <w:szCs w:val="20"/>
+          <w:lang w:val="en-US"/>
+        </w:rPr>
+      </w:pPr>
+    </w:p>
+    <w:p>
+      <w:pPr>
+        <w:tabs>
+          <w:tab w:val="left" w:pos="2977"/>
+        </w:tabs>
+        <w:spacing w:after="0" w:line="240" w:lineRule="auto"/>
+        <w:rPr>
+          <w:rFonts w:eastAsiaTheme="minorEastAsia"/>
+          <w:sz w:val="20"/>
+          <w:szCs w:val="20"/>
+          <w:lang w:val="en-US"/>
+        </w:rPr>
+      </w:pPr>
+      <w:r>
+        <w:rPr>
+          <w:rFonts w:eastAsiaTheme="minorEastAsia"/>
+          <w:sz w:val="20"/>
+          <w:szCs w:val="20"/>
+          <w:lang w:val="en-US"/>
+        </w:rPr>
+        <w:t xml:space="preserve">Standardized Coefficients </w:t>
+      </w:r>
+      <m:oMath>
+        <m:sSup>
+          <m:sSupPr>
+            <m:ctrlPr>
+              <w:rPr>
+                <w:rFonts w:ascii="Cambria Math" w:eastAsiaTheme="minorEastAsia" w:hAnsi="Cambria Math"/>
+                <w:i/>
+                <w:sz w:val="20"/>
+                <w:szCs w:val="20"/>
+                <w:lang w:val="en-US"/>
+              </w:rPr>
+            </m:ctrlPr>
+          </m:sSupPr>
+          <m:e>
+            <m:r>
+              <m:rPr>
+                <m:sty m:val="p"/>
+              </m:rPr>
+              <w:rPr>
+                <w:rFonts w:ascii="Cambria Math" w:eastAsiaTheme="minorEastAsia" w:hAnsi="Cambria Math"/>
+                <w:sz w:val="20"/>
+                <w:szCs w:val="20"/>
+                <w:lang w:val="en-US"/>
+              </w:rPr>
+              <m:t>β</m:t>
+            </m:r>
+          </m:e>
+          <m:sup>
+            <m:r>
+              <w:rPr>
+                <w:rFonts w:ascii="Cambria Math" w:eastAsiaTheme="minorEastAsia" w:hAnsi="Cambria Math"/>
+                <w:sz w:val="20"/>
+                <w:szCs w:val="20"/>
+                <w:lang w:val="en-US"/>
+              </w:rPr>
+              <m:t>*</m:t>
+            </m:r>
+          </m:sup>
+        </m:sSup>
+      </m:oMath>
+      <w:r>
+        <w:rPr>
+          <w:rFonts w:eastAsiaTheme="minorEastAsia"/>
+          <w:sz w:val="20"/>
+          <w:szCs w:val="20"/>
+          <w:lang w:val="en-US"/>
+        </w:rPr>
+        <w:t xml:space="preserve"> </w:t>
+      </w:r>
+      <w:r>
+        <w:rPr>
+          <w:rFonts w:eastAsiaTheme="minorEastAsia"/>
+          <w:sz w:val="20"/>
+          <w:szCs w:val="20"/>
+          <w:lang w:val="en-US"/>
+        </w:rPr>
+        <w:t xml:space="preserve">= </w:t>
+      </w:r>
+      <m:oMath>
+        <m:sSup>
+          <m:sSupPr>
+            <m:ctrlPr>
+              <w:rPr>
+                <w:rFonts w:ascii="Cambria Math" w:eastAsiaTheme="minorEastAsia" w:hAnsi="Cambria Math"/>
+                <w:i/>
+                <w:sz w:val="20"/>
+                <w:szCs w:val="20"/>
+              </w:rPr>
+            </m:ctrlPr>
+          </m:sSupPr>
+          <m:e>
+            <m:r>
+              <m:rPr>
+                <m:sty m:val="p"/>
+              </m:rPr>
+              <w:rPr>
+                <w:rFonts w:ascii="Cambria Math" w:eastAsiaTheme="minorEastAsia" w:hAnsi="Cambria Math"/>
+                <w:sz w:val="20"/>
+                <w:szCs w:val="20"/>
+              </w:rPr>
+              <m:t>β</m:t>
+            </m:r>
+            <m:ctrlPr>
+              <w:rPr>
+                <w:rFonts w:ascii="Cambria Math" w:eastAsiaTheme="minorEastAsia" w:hAnsi="Cambria Math"/>
+                <w:sz w:val="20"/>
+                <w:szCs w:val="20"/>
+              </w:rPr>
+            </m:ctrlPr>
+          </m:e>
+          <m:sup>
+            <m:r>
+              <w:rPr>
+                <w:rFonts w:ascii="Cambria Math" w:eastAsiaTheme="minorEastAsia" w:hAnsi="Cambria Math"/>
+                <w:sz w:val="20"/>
+                <w:szCs w:val="20"/>
+                <w:lang w:val="en-US"/>
+              </w:rPr>
+              <m:t>*</m:t>
+            </m:r>
+          </m:sup>
+        </m:sSup>
+        <m:r>
+          <w:rPr>
+            <w:rFonts w:ascii="Cambria Math" w:eastAsiaTheme="minorEastAsia" w:hAnsi="Cambria Math"/>
+            <w:sz w:val="20"/>
+            <w:szCs w:val="20"/>
+            <w:lang w:val="en-US"/>
+          </w:rPr>
+          <m:t>=</m:t>
+        </m:r>
+        <m:r>
+          <m:rPr>
+            <m:sty m:val="p"/>
+          </m:rPr>
+          <w:rPr>
+            <w:rFonts w:ascii="Cambria Math" w:eastAsiaTheme="minorEastAsia" w:hAnsi="Cambria Math"/>
+            <w:sz w:val="20"/>
+            <w:szCs w:val="20"/>
+          </w:rPr>
+          <m:t>β</m:t>
+        </m:r>
+        <m:r>
+          <m:rPr>
+            <m:sty m:val="p"/>
+          </m:rPr>
+          <w:rPr>
+            <w:rFonts w:ascii="Cambria Math" w:eastAsiaTheme="minorEastAsia" w:hAnsi="Cambria Math"/>
+            <w:sz w:val="20"/>
+            <w:szCs w:val="20"/>
+            <w:lang w:val="en-US"/>
+          </w:rPr>
+          <m:t>×</m:t>
+        </m:r>
+        <m:f>
+          <m:fPr>
+            <m:ctrlPr>
+              <w:rPr>
+                <w:rFonts w:ascii="Cambria Math" w:eastAsiaTheme="minorEastAsia" w:hAnsi="Cambria Math"/>
+                <w:sz w:val="20"/>
+                <w:szCs w:val="20"/>
+              </w:rPr>
+            </m:ctrlPr>
+          </m:fPr>
+          <m:num>
+            <m:sSub>
+              <m:sSubPr>
+                <m:ctrlPr>
+                  <w:rPr>
+                    <w:rFonts w:ascii="Cambria Math" w:eastAsiaTheme="minorEastAsia" w:hAnsi="Cambria Math"/>
+                    <w:i/>
+                    <w:sz w:val="20"/>
+                    <w:szCs w:val="20"/>
+                  </w:rPr>
+                </m:ctrlPr>
+              </m:sSubPr>
+              <m:e>
+                <m:r>
+                  <m:rPr>
+                    <m:sty m:val="p"/>
+                  </m:rPr>
+                  <w:rPr>
+                    <w:rFonts w:ascii="Cambria Math" w:eastAsiaTheme="minorEastAsia" w:hAnsi="Cambria Math"/>
+                    <w:sz w:val="20"/>
+                    <w:szCs w:val="20"/>
+                  </w:rPr>
+                  <m:t>σ</m:t>
+                </m:r>
+              </m:e>
+              <m:sub>
+                <m:r>
+                  <w:rPr>
+                    <w:rFonts w:ascii="Cambria Math" w:eastAsiaTheme="minorEastAsia" w:hAnsi="Cambria Math"/>
+                    <w:sz w:val="20"/>
+                    <w:szCs w:val="20"/>
+                  </w:rPr>
+                  <m:t>X</m:t>
+                </m:r>
+              </m:sub>
+            </m:sSub>
+            <m:ctrlPr>
+              <w:rPr>
+                <w:rFonts w:ascii="Cambria Math" w:eastAsiaTheme="minorEastAsia" w:hAnsi="Cambria Math"/>
+                <w:i/>
+                <w:sz w:val="20"/>
+                <w:szCs w:val="20"/>
+              </w:rPr>
+            </m:ctrlPr>
+          </m:num>
+          <m:den>
+            <m:sSub>
+              <m:sSubPr>
+                <m:ctrlPr>
+                  <w:rPr>
+                    <w:rFonts w:ascii="Cambria Math" w:eastAsiaTheme="minorEastAsia" w:hAnsi="Cambria Math"/>
+                    <w:i/>
+                    <w:sz w:val="20"/>
+                    <w:szCs w:val="20"/>
+                  </w:rPr>
+                </m:ctrlPr>
+              </m:sSubPr>
+              <m:e>
+                <m:r>
+                  <m:rPr>
+                    <m:sty m:val="p"/>
+                  </m:rPr>
+                  <w:rPr>
+                    <w:rFonts w:ascii="Cambria Math" w:eastAsiaTheme="minorEastAsia" w:hAnsi="Cambria Math"/>
+                    <w:sz w:val="20"/>
+                    <w:szCs w:val="20"/>
+                  </w:rPr>
+                  <m:t>σ</m:t>
+                </m:r>
+              </m:e>
+              <m:sub>
+                <m:r>
+                  <w:rPr>
+                    <w:rFonts w:ascii="Cambria Math" w:eastAsiaTheme="minorEastAsia" w:hAnsi="Cambria Math"/>
+                    <w:sz w:val="20"/>
+                    <w:szCs w:val="20"/>
+                  </w:rPr>
+                  <m:t>Y</m:t>
+                </m:r>
+              </m:sub>
+            </m:sSub>
+            <m:ctrlPr>
+              <w:rPr>
+                <w:rFonts w:ascii="Cambria Math" w:eastAsiaTheme="minorEastAsia" w:hAnsi="Cambria Math"/>
+                <w:i/>
+                <w:sz w:val="20"/>
+                <w:szCs w:val="20"/>
+              </w:rPr>
+            </m:ctrlPr>
+          </m:den>
+        </m:f>
+      </m:oMath>
+    </w:p>
+    <w:p>
+      <w:pPr>
+        <w:tabs>
+          <w:tab w:val="left" w:pos="2977"/>
+        </w:tabs>
+        <w:spacing w:after="0" w:line="240" w:lineRule="auto"/>
+        <w:rPr>
+          <w:rFonts w:eastAsiaTheme="minorEastAsia"/>
+          <w:sz w:val="20"/>
+          <w:szCs w:val="20"/>
+          <w:lang w:val="en-US"/>
+        </w:rPr>
+      </w:pPr>
+    </w:p>
+    <w:p>
+      <w:pPr>
+        <w:tabs>
+          <w:tab w:val="left" w:pos="2977"/>
+        </w:tabs>
+        <w:spacing w:after="0" w:line="240" w:lineRule="auto"/>
+        <w:rPr>
+          <w:rFonts w:eastAsiaTheme="minorEastAsia"/>
+          <w:sz w:val="20"/>
+          <w:szCs w:val="20"/>
+          <w:lang w:val="en-US"/>
+        </w:rPr>
+      </w:pPr>
+    </w:p>
+    <w:p>
+      <w:pPr>
+        <w:tabs>
+          <w:tab w:val="left" w:pos="2977"/>
+        </w:tabs>
+        <w:spacing w:after="0" w:line="240" w:lineRule="auto"/>
+        <w:rPr>
+          <w:rFonts w:eastAsiaTheme="minorEastAsia"/>
+          <w:sz w:val="20"/>
+          <w:szCs w:val="20"/>
+          <w:lang w:val="en-US"/>
+        </w:rPr>
+      </w:pPr>
+    </w:p>
+    <w:p>
+      <w:pPr>
+        <w:tabs>
+          <w:tab w:val="left" w:pos="2977"/>
+        </w:tabs>
+        <w:spacing w:after="0" w:line="240" w:lineRule="auto"/>
+        <w:rPr>
+          <w:rFonts w:eastAsiaTheme="minorEastAsia"/>
+          <w:sz w:val="20"/>
+          <w:szCs w:val="20"/>
+          <w:lang w:val="en-US"/>
+        </w:rPr>
+      </w:pPr>
+    </w:p>
+    <w:p>
+      <w:pPr>
+        <w:tabs>
+          <w:tab w:val="left" w:pos="2977"/>
+        </w:tabs>
+        <w:spacing w:after="0" w:line="240" w:lineRule="auto"/>
+        <w:rPr>
+          <w:rFonts w:eastAsiaTheme="minorEastAsia"/>
+          <w:sz w:val="20"/>
+          <w:szCs w:val="20"/>
+          <w:lang w:val="en-US"/>
         </w:rPr>
       </w:pPr>
     </w:p>

</xml_diff>